<commit_message>
chore: updating report and config file
</commit_message>
<xml_diff>
--- a/Relatórios/Relatório EP1.docx
+++ b/Relatórios/Relatório EP1.docx
@@ -90,36 +90,18 @@
           <w:bCs/>
         </w:rPr>
       </w:pPr>
-      <w:proofErr w:type="spellStart"/>
       <w:r>
         <w:rPr>
           <w:b/>
           <w:bCs/>
         </w:rPr>
-        <w:t>Intruções</w:t>
-      </w:r>
-      <w:proofErr w:type="spellEnd"/>
+        <w:t>Intruções para execução estão no readme</w:t>
+      </w:r>
       <w:r>
         <w:rPr>
           <w:b/>
           <w:bCs/>
         </w:rPr>
-        <w:t xml:space="preserve"> para execução estão no </w:t>
-      </w:r>
-      <w:proofErr w:type="spellStart"/>
-      <w:r>
-        <w:rPr>
-          <w:b/>
-          <w:bCs/>
-        </w:rPr>
-        <w:t>readme</w:t>
-      </w:r>
-      <w:proofErr w:type="spellEnd"/>
-      <w:r>
-        <w:rPr>
-          <w:b/>
-          <w:bCs/>
-        </w:rPr>
         <w:t>.</w:t>
       </w:r>
     </w:p>
@@ -162,7 +144,6 @@
       <w:r>
         <w:t xml:space="preserve">(canal) foi desenvolvido como uma subclasse da classe </w:t>
       </w:r>
-      <w:proofErr w:type="spellStart"/>
       <w:r>
         <w:rPr>
           <w:i/>
@@ -170,7 +151,6 @@
         </w:rPr>
         <w:t>DataSocket</w:t>
       </w:r>
-      <w:proofErr w:type="spellEnd"/>
       <w:r>
         <w:rPr>
           <w:i/>
@@ -209,7 +189,6 @@
       <w:r>
         <w:t xml:space="preserve"> e armazena os dados na variável </w:t>
       </w:r>
-      <w:proofErr w:type="spellStart"/>
       <w:r>
         <w:rPr>
           <w:i/>
@@ -217,7 +196,6 @@
         </w:rPr>
         <w:t>config</w:t>
       </w:r>
-      <w:proofErr w:type="spellEnd"/>
       <w:r>
         <w:rPr>
           <w:i/>
@@ -240,7 +218,6 @@
         <w:tab/>
         <w:t xml:space="preserve">Na linha 88, a função </w:t>
       </w:r>
-      <w:proofErr w:type="spellStart"/>
       <w:r>
         <w:rPr>
           <w:i/>
@@ -248,7 +225,6 @@
         </w:rPr>
         <w:t>send</w:t>
       </w:r>
-      <w:proofErr w:type="spellEnd"/>
       <w:r>
         <w:rPr>
           <w:i/>
@@ -259,7 +235,6 @@
       <w:r>
         <w:t xml:space="preserve">envia segmentos UDP utilizando a função </w:t>
       </w:r>
-      <w:proofErr w:type="spellStart"/>
       <w:r>
         <w:rPr>
           <w:i/>
@@ -267,17 +242,8 @@
         </w:rPr>
         <w:t>send</w:t>
       </w:r>
-      <w:proofErr w:type="spellEnd"/>
-      <w:r>
-        <w:t xml:space="preserve"> da linha 92. Esta função cria a estrutura do segmento que consiste em 4 bytes representando o </w:t>
-      </w:r>
-      <w:proofErr w:type="spellStart"/>
-      <w:r>
-        <w:t>checksum</w:t>
-      </w:r>
-      <w:proofErr w:type="spellEnd"/>
-      <w:r>
-        <w:t xml:space="preserve"> (calculado como a soma de todos os bytes da mensagem), 4 bytes representando número de sequência da mensagem (que é incrementado em 1 a cada mensagem) e os demais bytes representando o conteúdo da mensagem. Após a montagem da estrutura, a função checa as probabilidades de cada parâmetro a ser adicionado às mensagens (entre as linhas 116 e 134) e os adiciona conforme o resultado de um gerador de números aleatórios encapsulado na função </w:t>
+      <w:r>
+        <w:t xml:space="preserve"> da linha 92. Esta função cria a estrutura do segmento que consiste em 4 bytes representando o checksum (calculado como a soma de todos os bytes da mensagem), 4 bytes representando número de sequência da mensagem (que é incrementado em 1 a cada mensagem) e os demais bytes representando o conteúdo da mensagem. Após a montagem da estrutura, a função checa as probabilidades de cada parâmetro a ser adicionado às mensagens (entre as linhas 116 e 134) e os adiciona conforme o resultado de um gerador de números aleatórios encapsulado na função </w:t>
       </w:r>
       <w:r>
         <w:rPr>
@@ -301,7 +267,6 @@
       <w:r>
         <w:t xml:space="preserve"> a função </w:t>
       </w:r>
-      <w:proofErr w:type="spellStart"/>
       <w:r>
         <w:rPr>
           <w:i/>
@@ -309,7 +274,6 @@
         </w:rPr>
         <w:t>send</w:t>
       </w:r>
-      <w:proofErr w:type="spellEnd"/>
       <w:r>
         <w:t xml:space="preserve"> da superclasse para efetuar o envio da mensagem</w:t>
       </w:r>
@@ -335,11 +299,9 @@
         </w:numPr>
         <w:jc w:val="both"/>
       </w:pPr>
-      <w:proofErr w:type="spellStart"/>
       <w:r>
         <w:t>delayMessage</w:t>
       </w:r>
-      <w:proofErr w:type="spellEnd"/>
       <w:r>
         <w:t xml:space="preserve"> – linha 174</w:t>
       </w:r>
@@ -376,11 +338,9 @@
         </w:numPr>
         <w:jc w:val="both"/>
       </w:pPr>
-      <w:proofErr w:type="spellStart"/>
       <w:r>
         <w:t>corruptMesage</w:t>
       </w:r>
-      <w:proofErr w:type="spellEnd"/>
       <w:r>
         <w:t xml:space="preserve"> – linha 186</w:t>
       </w:r>
@@ -407,13 +367,8 @@
         </w:numPr>
         <w:jc w:val="both"/>
       </w:pPr>
-      <w:proofErr w:type="spellStart"/>
-      <w:r>
-        <w:t>cutMessage</w:t>
-      </w:r>
-      <w:proofErr w:type="spellEnd"/>
-      <w:r>
-        <w:t xml:space="preserve"> – Linha 193</w:t>
+      <w:r>
+        <w:t>cutMessage – Linha 193</w:t>
       </w:r>
     </w:p>
     <w:p>
@@ -448,13 +403,8 @@
         </w:numPr>
         <w:jc w:val="both"/>
       </w:pPr>
-      <w:proofErr w:type="spellStart"/>
-      <w:r>
-        <w:t>duplicateMessage</w:t>
-      </w:r>
-      <w:proofErr w:type="spellEnd"/>
-      <w:r>
-        <w:t xml:space="preserve"> – Linha 207</w:t>
+      <w:r>
+        <w:t>duplicateMessage – Linha 207</w:t>
       </w:r>
     </w:p>
     <w:p>
@@ -470,7 +420,6 @@
         <w:lastRenderedPageBreak/>
         <w:t xml:space="preserve">Utiliza da superclasse para enviar o segmento, que será novamente enviado na função </w:t>
       </w:r>
-      <w:proofErr w:type="spellStart"/>
       <w:r>
         <w:rPr>
           <w:i/>
@@ -478,7 +427,6 @@
         </w:rPr>
         <w:t>send</w:t>
       </w:r>
-      <w:proofErr w:type="spellEnd"/>
       <w:r>
         <w:t xml:space="preserve"> anterior.</w:t>
       </w:r>
@@ -491,7 +439,6 @@
       <w:r>
         <w:t xml:space="preserve">Para eliminar a mensagem, a execução da função </w:t>
       </w:r>
-      <w:proofErr w:type="spellStart"/>
       <w:r>
         <w:rPr>
           <w:i/>
@@ -499,11 +446,9 @@
         </w:rPr>
         <w:t>send</w:t>
       </w:r>
-      <w:proofErr w:type="spellEnd"/>
       <w:r>
         <w:t xml:space="preserve"> é finalizada com um </w:t>
       </w:r>
-      <w:proofErr w:type="spellStart"/>
       <w:r>
         <w:rPr>
           <w:i/>
@@ -511,7 +456,6 @@
         </w:rPr>
         <w:t>return</w:t>
       </w:r>
-      <w:proofErr w:type="spellEnd"/>
       <w:r>
         <w:t xml:space="preserve"> na linha 119.</w:t>
       </w:r>
@@ -524,7 +468,6 @@
       <w:r>
         <w:t xml:space="preserve">Para o recebimento das mensagens, é utilizada a função </w:t>
       </w:r>
-      <w:proofErr w:type="spellStart"/>
       <w:r>
         <w:rPr>
           <w:i/>
@@ -532,11 +475,9 @@
         </w:rPr>
         <w:t>receive</w:t>
       </w:r>
-      <w:proofErr w:type="spellEnd"/>
       <w:r>
         <w:t xml:space="preserve"> na linha 140, que faz a chamada para a função </w:t>
       </w:r>
-      <w:proofErr w:type="spellStart"/>
       <w:r>
         <w:rPr>
           <w:i/>
@@ -544,17 +485,8 @@
         </w:rPr>
         <w:t>receive</w:t>
       </w:r>
-      <w:proofErr w:type="spellEnd"/>
-      <w:r>
-        <w:t xml:space="preserve"> da superclasse e divide o segmento nos trechos citados anteriormente [</w:t>
-      </w:r>
-      <w:proofErr w:type="spellStart"/>
-      <w:r>
-        <w:t>checksum</w:t>
-      </w:r>
-      <w:proofErr w:type="spellEnd"/>
-      <w:r>
-        <w:t>, número de sequência, texto da mensagem].</w:t>
+      <w:r>
+        <w:t xml:space="preserve"> da superclasse e divide o segmento nos trechos citados anteriormente [checksum, número de sequência, texto da mensagem].</w:t>
       </w:r>
     </w:p>
     <w:p>
@@ -565,7 +497,6 @@
       <w:r>
         <w:t xml:space="preserve">Os números de sequência das mensagens recebidas são armazenados no </w:t>
       </w:r>
-      <w:proofErr w:type="spellStart"/>
       <w:r>
         <w:rPr>
           <w:i/>
@@ -573,11 +504,9 @@
         </w:rPr>
         <w:t>HashMap</w:t>
       </w:r>
-      <w:proofErr w:type="spellEnd"/>
       <w:r>
         <w:t xml:space="preserve"> </w:t>
       </w:r>
-      <w:proofErr w:type="spellStart"/>
       <w:r>
         <w:rPr>
           <w:i/>
@@ -585,19 +514,9 @@
         </w:rPr>
         <w:t>seqNumberMap</w:t>
       </w:r>
-      <w:proofErr w:type="spellEnd"/>
-      <w:r>
-        <w:t xml:space="preserve"> da linha 70, cuja chave é a combinação “</w:t>
-      </w:r>
-      <w:proofErr w:type="spellStart"/>
-      <w:r>
-        <w:t>ip:porta</w:t>
-      </w:r>
-      <w:proofErr w:type="spellEnd"/>
-      <w:r>
-        <w:t xml:space="preserve">” do remetente e o valor é uma </w:t>
-      </w:r>
-      <w:proofErr w:type="spellStart"/>
+      <w:r>
+        <w:t xml:space="preserve"> da linha 70, cuja chave é a combinação “ip:porta” do remetente e o valor é uma </w:t>
+      </w:r>
       <w:r>
         <w:rPr>
           <w:i/>
@@ -605,17 +524,8 @@
         </w:rPr>
         <w:t>ArrayList</w:t>
       </w:r>
-      <w:proofErr w:type="spellEnd"/>
-      <w:r>
-        <w:t xml:space="preserve"> de inteiros que contém todos os números de sequência recebidos daquela combinação “</w:t>
-      </w:r>
-      <w:proofErr w:type="spellStart"/>
-      <w:r>
-        <w:t>ip:porta</w:t>
-      </w:r>
-      <w:proofErr w:type="spellEnd"/>
-      <w:r>
-        <w:t>”. Caso seja recebida uma mensagem cujo número de sequência já esteja na lista referente ao remetente, a mensagem é dada como duplicada (linha 163), caso contrário, o número de sequência da mensagem é adicionado à lista e o ACK é enviado (caso a mensagem recebida já não seja um ACK) (linha 166).</w:t>
+      <w:r>
+        <w:t xml:space="preserve"> de inteiros que contém todos os números de sequência recebidos daquela combinação “ip:porta”. Caso seja recebida uma mensagem cujo número de sequência já esteja na lista referente ao remetente, a mensagem é dada como duplicada (linha 163), caso contrário, o número de sequência da mensagem é adicionado à lista e o ACK é enviado (caso a mensagem recebida já não seja um ACK) (linha 166).</w:t>
       </w:r>
     </w:p>
     <w:p>
@@ -626,7 +536,6 @@
       <w:r>
         <w:t xml:space="preserve">Para consolidação dos dados das mensagens enviadas e recebidas, outros </w:t>
       </w:r>
-      <w:proofErr w:type="spellStart"/>
       <w:r>
         <w:rPr>
           <w:i/>
@@ -634,14 +543,87 @@
         </w:rPr>
         <w:t>HashMaps</w:t>
       </w:r>
-      <w:proofErr w:type="spellEnd"/>
       <w:r>
         <w:t xml:space="preserve"> foram criados para armazenar o número de mensagens enviadas/recebidas com cada parâmetro para cada remetente/destinatário. </w:t>
       </w:r>
       <w:r>
         <w:t xml:space="preserve">Os </w:t>
       </w:r>
-      <w:proofErr w:type="spellStart"/>
+      <w:r>
+        <w:rPr>
+          <w:i/>
+          <w:iCs/>
+        </w:rPr>
+        <w:t xml:space="preserve">HashMaps sendCount </w:t>
+      </w:r>
+      <w:r>
+        <w:t>(linha 59),</w:t>
+      </w:r>
+      <w:r>
+        <w:rPr>
+          <w:i/>
+          <w:iCs/>
+        </w:rPr>
+        <w:t xml:space="preserve"> eliminateCount </w:t>
+      </w:r>
+      <w:r>
+        <w:t>(linha 60),</w:t>
+      </w:r>
+      <w:r>
+        <w:rPr>
+          <w:i/>
+          <w:iCs/>
+        </w:rPr>
+        <w:t xml:space="preserve"> delayCount </w:t>
+      </w:r>
+      <w:r>
+        <w:t>(linha 61),</w:t>
+      </w:r>
+      <w:r>
+        <w:rPr>
+          <w:i/>
+          <w:iCs/>
+        </w:rPr>
+        <w:t xml:space="preserve"> duplicateCount </w:t>
+      </w:r>
+      <w:r>
+        <w:t xml:space="preserve">(linha 62), </w:t>
+      </w:r>
+      <w:r>
+        <w:rPr>
+          <w:i/>
+          <w:iCs/>
+        </w:rPr>
+        <w:t xml:space="preserve">corruptCount </w:t>
+      </w:r>
+      <w:r>
+        <w:t>(linha 63)</w:t>
+      </w:r>
+      <w:r>
+        <w:t xml:space="preserve"> e</w:t>
+      </w:r>
+      <w:r>
+        <w:rPr>
+          <w:i/>
+          <w:iCs/>
+        </w:rPr>
+        <w:t xml:space="preserve"> cutCount </w:t>
+      </w:r>
+      <w:r>
+        <w:t>(linha 64)</w:t>
+      </w:r>
+      <w:r>
+        <w:t xml:space="preserve"> são responsáveis por, respectivamente, contar as mensagens enviadas, eliminadas, atrasadas, duplicadas, corrompidas e cortadas.</w:t>
+      </w:r>
+      <w:r>
+        <w:rPr>
+          <w:rFonts w:hint="eastAsia"/>
+        </w:rPr>
+        <w:t xml:space="preserve"> </w:t>
+      </w:r>
+      <w:r>
+        <w:t xml:space="preserve">Também foram criados os </w:t>
+      </w:r>
       <w:r>
         <w:rPr>
           <w:i/>
@@ -649,7 +631,6 @@
         </w:rPr>
         <w:t>HashMaps</w:t>
       </w:r>
-      <w:proofErr w:type="spellEnd"/>
       <w:r>
         <w:rPr>
           <w:i/>
@@ -657,15 +638,13 @@
         </w:rPr>
         <w:t xml:space="preserve"> </w:t>
       </w:r>
-      <w:proofErr w:type="spellStart"/>
-      <w:r>
-        <w:rPr>
-          <w:i/>
-          <w:iCs/>
-        </w:rPr>
-        <w:t>sendCount</w:t>
-      </w:r>
-      <w:proofErr w:type="spellEnd"/>
+      <w:r>
+        <w:rPr>
+          <w:i/>
+          <w:iCs/>
+        </w:rPr>
+        <w:t>receivedCount</w:t>
+      </w:r>
       <w:r>
         <w:rPr>
           <w:i/>
@@ -674,7 +653,14 @@
         <w:t xml:space="preserve"> </w:t>
       </w:r>
       <w:r>
-        <w:t>(linha 59),</w:t>
+        <w:t xml:space="preserve">(linha 66), </w:t>
+      </w:r>
+      <w:r>
+        <w:rPr>
+          <w:i/>
+          <w:iCs/>
+        </w:rPr>
+        <w:t>receivedWithFailedIntegrityCount</w:t>
       </w:r>
       <w:r>
         <w:rPr>
@@ -683,192 +669,9 @@
         </w:rPr>
         <w:t xml:space="preserve"> </w:t>
       </w:r>
-      <w:proofErr w:type="spellStart"/>
-      <w:r>
-        <w:rPr>
-          <w:i/>
-          <w:iCs/>
-        </w:rPr>
-        <w:t>eliminateCount</w:t>
-      </w:r>
-      <w:proofErr w:type="spellEnd"/>
-      <w:r>
-        <w:rPr>
-          <w:i/>
-          <w:iCs/>
-        </w:rPr>
-        <w:t xml:space="preserve"> </w:t>
-      </w:r>
-      <w:r>
-        <w:t>(linha 60),</w:t>
-      </w:r>
-      <w:r>
-        <w:rPr>
-          <w:i/>
-          <w:iCs/>
-        </w:rPr>
-        <w:t xml:space="preserve"> </w:t>
-      </w:r>
-      <w:proofErr w:type="spellStart"/>
-      <w:r>
-        <w:rPr>
-          <w:i/>
-          <w:iCs/>
-        </w:rPr>
-        <w:t>delayCount</w:t>
-      </w:r>
-      <w:proofErr w:type="spellEnd"/>
-      <w:r>
-        <w:rPr>
-          <w:i/>
-          <w:iCs/>
-        </w:rPr>
-        <w:t xml:space="preserve"> </w:t>
-      </w:r>
-      <w:r>
-        <w:t>(linha 61),</w:t>
-      </w:r>
-      <w:r>
-        <w:rPr>
-          <w:i/>
-          <w:iCs/>
-        </w:rPr>
-        <w:t xml:space="preserve"> </w:t>
-      </w:r>
-      <w:proofErr w:type="spellStart"/>
-      <w:r>
-        <w:rPr>
-          <w:i/>
-          <w:iCs/>
-        </w:rPr>
-        <w:t>duplicateCount</w:t>
-      </w:r>
-      <w:proofErr w:type="spellEnd"/>
-      <w:r>
-        <w:rPr>
-          <w:i/>
-          <w:iCs/>
-        </w:rPr>
-        <w:t xml:space="preserve"> </w:t>
-      </w:r>
-      <w:r>
-        <w:t xml:space="preserve">(linha 62), </w:t>
-      </w:r>
-      <w:proofErr w:type="spellStart"/>
-      <w:r>
-        <w:rPr>
-          <w:i/>
-          <w:iCs/>
-        </w:rPr>
-        <w:t>corruptCount</w:t>
-      </w:r>
-      <w:proofErr w:type="spellEnd"/>
-      <w:r>
-        <w:rPr>
-          <w:i/>
-          <w:iCs/>
-        </w:rPr>
-        <w:t xml:space="preserve"> </w:t>
-      </w:r>
-      <w:r>
-        <w:t>(linha 63)</w:t>
-      </w:r>
-      <w:r>
-        <w:t xml:space="preserve"> e</w:t>
-      </w:r>
-      <w:r>
-        <w:rPr>
-          <w:i/>
-          <w:iCs/>
-        </w:rPr>
-        <w:t xml:space="preserve"> </w:t>
-      </w:r>
-      <w:proofErr w:type="spellStart"/>
-      <w:r>
-        <w:rPr>
-          <w:i/>
-          <w:iCs/>
-        </w:rPr>
-        <w:t>cutCount</w:t>
-      </w:r>
-      <w:proofErr w:type="spellEnd"/>
-      <w:r>
-        <w:rPr>
-          <w:i/>
-          <w:iCs/>
-        </w:rPr>
-        <w:t xml:space="preserve"> </w:t>
-      </w:r>
-      <w:r>
-        <w:t>(linha 64)</w:t>
-      </w:r>
-      <w:r>
-        <w:t xml:space="preserve"> são responsáveis por, respectivamente, contar as mensagens enviadas, eliminadas, atrasadas, duplicadas, corrompidas e cortadas.</w:t>
-      </w:r>
-      <w:r>
-        <w:rPr>
-          <w:rFonts w:hint="eastAsia"/>
-        </w:rPr>
-        <w:t xml:space="preserve"> </w:t>
-      </w:r>
-      <w:r>
-        <w:t xml:space="preserve">Também foram criados os </w:t>
-      </w:r>
-      <w:proofErr w:type="spellStart"/>
-      <w:r>
-        <w:rPr>
-          <w:i/>
-          <w:iCs/>
-        </w:rPr>
-        <w:t>HashMaps</w:t>
-      </w:r>
-      <w:proofErr w:type="spellEnd"/>
-      <w:r>
-        <w:rPr>
-          <w:i/>
-          <w:iCs/>
-        </w:rPr>
-        <w:t xml:space="preserve"> </w:t>
-      </w:r>
-      <w:proofErr w:type="spellStart"/>
-      <w:r>
-        <w:rPr>
-          <w:i/>
-          <w:iCs/>
-        </w:rPr>
-        <w:t>receivedCount</w:t>
-      </w:r>
-      <w:proofErr w:type="spellEnd"/>
-      <w:r>
-        <w:rPr>
-          <w:i/>
-          <w:iCs/>
-        </w:rPr>
-        <w:t xml:space="preserve"> </w:t>
-      </w:r>
-      <w:r>
-        <w:t xml:space="preserve">(linha 66), </w:t>
-      </w:r>
-      <w:proofErr w:type="spellStart"/>
-      <w:r>
-        <w:rPr>
-          <w:i/>
-          <w:iCs/>
-        </w:rPr>
-        <w:t>receivedWithFailedIntegrityCount</w:t>
-      </w:r>
-      <w:proofErr w:type="spellEnd"/>
-      <w:r>
-        <w:rPr>
-          <w:i/>
-          <w:iCs/>
-        </w:rPr>
-        <w:t xml:space="preserve"> </w:t>
-      </w:r>
       <w:r>
         <w:t xml:space="preserve">(linha 67) e </w:t>
       </w:r>
-      <w:proofErr w:type="spellStart"/>
       <w:r>
         <w:rPr>
           <w:i/>
@@ -876,7 +679,6 @@
         </w:rPr>
         <w:t>receiveDuplicateCount</w:t>
       </w:r>
-      <w:proofErr w:type="spellEnd"/>
       <w:r>
         <w:rPr>
           <w:i/>
@@ -894,11 +696,7 @@
         <w:jc w:val="both"/>
       </w:pPr>
       <w:r>
-        <w:t xml:space="preserve">Os </w:t>
-      </w:r>
-      <w:proofErr w:type="spellStart"/>
-      <w:r>
-        <w:t>H</w:t>
+        <w:t>Os H</w:t>
       </w:r>
       <w:r>
         <w:rPr>
@@ -921,7 +719,6 @@
         </w:rPr>
         <w:t>aps</w:t>
       </w:r>
-      <w:proofErr w:type="spellEnd"/>
       <w:r>
         <w:rPr>
           <w:i/>
@@ -930,17 +727,8 @@
         <w:t xml:space="preserve"> </w:t>
       </w:r>
       <w:r>
-        <w:t>citados são utilizados para consolidar as estatísticas tanto de envio quando para recebimento. Os dados são apresentados de forma apartada por cada conjunto “</w:t>
-      </w:r>
-      <w:proofErr w:type="spellStart"/>
-      <w:r>
-        <w:t>ip:porta</w:t>
-      </w:r>
-      <w:proofErr w:type="spellEnd"/>
-      <w:r>
-        <w:t xml:space="preserve">” pela função </w:t>
-      </w:r>
-      <w:proofErr w:type="spellStart"/>
+        <w:t xml:space="preserve">citados são utilizados para consolidar as estatísticas tanto de envio quando para recebimento. Os dados são apresentados de forma apartada por cada conjunto “ip:porta” pela função </w:t>
+      </w:r>
       <w:r>
         <w:rPr>
           <w:i/>
@@ -948,7 +736,6 @@
         </w:rPr>
         <w:t>consolidateAll</w:t>
       </w:r>
-      <w:proofErr w:type="spellEnd"/>
       <w:r>
         <w:rPr>
           <w:i/>
@@ -972,26 +759,19 @@
           <w:color w:val="0D0D0D" w:themeColor="text1" w:themeTint="F2"/>
         </w:rPr>
       </w:pPr>
-    </w:p>
-    <w:p>
-      <w:pPr>
-        <w:pStyle w:val="Heading1"/>
+      <w:r>
         <w:rPr>
           <w:color w:val="0D0D0D" w:themeColor="text1" w:themeTint="F2"/>
         </w:rPr>
-      </w:pPr>
-      <w:r>
-        <w:rPr>
+        <w:lastRenderedPageBreak/>
+        <w:t xml:space="preserve">Explicação das </w:t>
+      </w:r>
+      <w:r>
+        <w:rPr>
+          <w:i/>
+          <w:iCs/>
           <w:color w:val="0D0D0D" w:themeColor="text1" w:themeTint="F2"/>
         </w:rPr>
-        <w:t xml:space="preserve">Explicação das </w:t>
-      </w:r>
-      <w:r>
-        <w:rPr>
-          <w:i/>
-          <w:iCs/>
-          <w:color w:val="0D0D0D" w:themeColor="text1" w:themeTint="F2"/>
-        </w:rPr>
         <w:t>threads</w:t>
       </w:r>
     </w:p>
@@ -1001,9 +781,14 @@
       </w:pPr>
       <w:r>
         <w:tab/>
-        <w:t xml:space="preserve">Existem 2 Threads no código: </w:t>
-      </w:r>
-      <w:proofErr w:type="spellStart"/>
+        <w:t xml:space="preserve">Existem </w:t>
+      </w:r>
+      <w:r>
+        <w:t>3</w:t>
+      </w:r>
+      <w:r>
+        <w:t xml:space="preserve"> Threads no código: </w:t>
+      </w:r>
       <w:r>
         <w:rPr>
           <w:i/>
@@ -1011,7 +796,6 @@
         </w:rPr>
         <w:t>ParallelSender</w:t>
       </w:r>
-      <w:proofErr w:type="spellEnd"/>
       <w:r>
         <w:rPr>
           <w:i/>
@@ -1020,7 +804,31 @@
         <w:t xml:space="preserve"> </w:t>
       </w:r>
       <w:r>
-        <w:t>e</w:t>
+        <w:t xml:space="preserve">(linha 10, arquivo </w:t>
+      </w:r>
+      <w:r>
+        <w:rPr>
+          <w:i/>
+          <w:iCs/>
+        </w:rPr>
+        <w:t>Client.java</w:t>
+      </w:r>
+      <w:r>
+        <w:t>)</w:t>
+      </w:r>
+      <w:r>
+        <w:rPr>
+          <w:i/>
+          <w:iCs/>
+        </w:rPr>
+        <w:t xml:space="preserve">, </w:t>
+      </w:r>
+      <w:r>
+        <w:rPr>
+          <w:i/>
+          <w:iCs/>
+        </w:rPr>
+        <w:t>ACKListener</w:t>
       </w:r>
       <w:r>
         <w:rPr>
@@ -1029,31 +837,25 @@
         </w:rPr>
         <w:t xml:space="preserve"> </w:t>
       </w:r>
-      <w:proofErr w:type="spellStart"/>
-      <w:r>
-        <w:rPr>
-          <w:i/>
-          <w:iCs/>
-        </w:rPr>
-        <w:t>ACKListener</w:t>
-      </w:r>
-      <w:proofErr w:type="spellEnd"/>
-      <w:r>
-        <w:rPr>
-          <w:i/>
-          <w:iCs/>
-        </w:rPr>
-        <w:t xml:space="preserve"> nas </w:t>
-      </w:r>
-      <w:r>
-        <w:t xml:space="preserve">linhas 10 e 33 do arquivo </w:t>
-      </w:r>
-      <w:r>
-        <w:rPr>
-          <w:i/>
-          <w:iCs/>
-        </w:rPr>
-        <w:t>Client.java</w:t>
+      <w:r>
+        <w:t xml:space="preserve">(linha 33, arquivo Client.java) e </w:t>
+      </w:r>
+      <w:r>
+        <w:rPr>
+          <w:i/>
+          <w:iCs/>
+        </w:rPr>
+        <w:t>ACKSender</w:t>
+      </w:r>
+      <w:r>
+        <w:rPr>
+          <w:i/>
+          <w:iCs/>
+        </w:rPr>
+        <w:t xml:space="preserve"> </w:t>
+      </w:r>
+      <w:r>
+        <w:t>(linha 56, arquivo Channel.java)</w:t>
       </w:r>
       <w:r>
         <w:t>.</w:t>
@@ -1081,7 +883,6 @@
         </w:rPr>
         <w:t xml:space="preserve"> </w:t>
       </w:r>
-      <w:proofErr w:type="spellStart"/>
       <w:r>
         <w:rPr>
           <w:i/>
@@ -1089,7 +890,6 @@
         </w:rPr>
         <w:t>ParallelSender</w:t>
       </w:r>
-      <w:proofErr w:type="spellEnd"/>
       <w:r>
         <w:rPr>
           <w:i/>
@@ -1120,7 +920,6 @@
       <w:r>
         <w:t xml:space="preserve">e antes de que todas as mensagens sejam enviadas, na linha 133 é feito o </w:t>
       </w:r>
-      <w:proofErr w:type="spellStart"/>
       <w:r>
         <w:rPr>
           <w:i/>
@@ -1128,7 +927,6 @@
         </w:rPr>
         <w:t>join</w:t>
       </w:r>
-      <w:proofErr w:type="spellEnd"/>
       <w:r>
         <w:t xml:space="preserve"> de todas as </w:t>
       </w:r>
@@ -1152,7 +950,6 @@
       <w:r>
         <w:t xml:space="preserve"> Todos os </w:t>
       </w:r>
-      <w:proofErr w:type="spellStart"/>
       <w:r>
         <w:rPr>
           <w:i/>
@@ -1160,7 +957,6 @@
         </w:rPr>
         <w:t>HashMaps</w:t>
       </w:r>
-      <w:proofErr w:type="spellEnd"/>
       <w:r>
         <w:rPr>
           <w:i/>
@@ -1171,7 +967,6 @@
       <w:r>
         <w:t xml:space="preserve">no canal são do tipo </w:t>
       </w:r>
-      <w:proofErr w:type="spellStart"/>
       <w:r>
         <w:rPr>
           <w:i/>
@@ -1179,7 +974,6 @@
         </w:rPr>
         <w:t>ConcurrentHashMap</w:t>
       </w:r>
-      <w:proofErr w:type="spellEnd"/>
       <w:r>
         <w:t xml:space="preserve"> para evitar condições de corrida com múltiplas </w:t>
       </w:r>
@@ -1200,7 +994,6 @@
       <w:r>
         <w:t xml:space="preserve">enviando mensagens ao mesmo tempo. Também para evitar condições de corrida, as funções </w:t>
       </w:r>
-      <w:proofErr w:type="spellStart"/>
       <w:r>
         <w:rPr>
           <w:i/>
@@ -1208,7 +1001,6 @@
         </w:rPr>
         <w:t>getSequenceNumber</w:t>
       </w:r>
-      <w:proofErr w:type="spellEnd"/>
       <w:r>
         <w:rPr>
           <w:i/>
@@ -1219,7 +1011,6 @@
       <w:r>
         <w:t xml:space="preserve">e </w:t>
       </w:r>
-      <w:proofErr w:type="spellStart"/>
       <w:r>
         <w:rPr>
           <w:i/>
@@ -1227,7 +1018,6 @@
         </w:rPr>
         <w:t>incrementCount</w:t>
       </w:r>
-      <w:proofErr w:type="spellEnd"/>
       <w:r>
         <w:rPr>
           <w:i/>
@@ -1238,7 +1028,6 @@
       <w:r>
         <w:t xml:space="preserve">(responsável por incrementar os contadores nos </w:t>
       </w:r>
-      <w:proofErr w:type="spellStart"/>
       <w:r>
         <w:rPr>
           <w:i/>
@@ -1246,22 +1035,12 @@
         </w:rPr>
         <w:t>HashMaps</w:t>
       </w:r>
-      <w:proofErr w:type="spellEnd"/>
       <w:r>
         <w:t>)</w:t>
       </w:r>
       <w:r>
-        <w:t xml:space="preserve"> </w:t>
-      </w:r>
-      <w:proofErr w:type="spellStart"/>
-      <w:r>
-        <w:t>possueam</w:t>
-      </w:r>
-      <w:proofErr w:type="spellEnd"/>
-      <w:r>
-        <w:t xml:space="preserve"> a modificador </w:t>
-      </w:r>
-      <w:proofErr w:type="spellStart"/>
+        <w:t xml:space="preserve"> possueam a modificador </w:t>
+      </w:r>
       <w:r>
         <w:rPr>
           <w:i/>
@@ -1269,7 +1048,6 @@
         </w:rPr>
         <w:t>synchronized</w:t>
       </w:r>
-      <w:proofErr w:type="spellEnd"/>
       <w:r>
         <w:t xml:space="preserve"> que impede que múltiplas </w:t>
       </w:r>
@@ -1299,7 +1077,6 @@
         </w:rPr>
         <w:t xml:space="preserve">thread </w:t>
       </w:r>
-      <w:proofErr w:type="spellStart"/>
       <w:r>
         <w:rPr>
           <w:i/>
@@ -1307,7 +1084,6 @@
         </w:rPr>
         <w:t>ACKListener</w:t>
       </w:r>
-      <w:proofErr w:type="spellEnd"/>
       <w:r>
         <w:rPr>
           <w:i/>
@@ -1316,23 +1092,10 @@
         <w:t xml:space="preserve"> </w:t>
       </w:r>
       <w:r>
-        <w:t xml:space="preserve">é responsável por receber os </w:t>
-      </w:r>
-      <w:proofErr w:type="spellStart"/>
-      <w:r>
-        <w:t>ACKs</w:t>
-      </w:r>
-      <w:proofErr w:type="spellEnd"/>
-      <w:r>
-        <w:t xml:space="preserve"> vindos do servidor. Uma vez que muitas mensagens podem ser enviadas em sequência, foi necessário desenvolver uma thread para que o cliente pudesse esperar pelos </w:t>
-      </w:r>
-      <w:proofErr w:type="spellStart"/>
-      <w:r>
-        <w:t>ACKs</w:t>
-      </w:r>
-      <w:proofErr w:type="spellEnd"/>
-      <w:r>
-        <w:t xml:space="preserve"> ao mesmo tempo que seguia enviando mensagens. Esta </w:t>
+        <w:t>é responsável por receber os ACKs</w:t>
+      </w:r>
+      <w:r>
+        <w:t xml:space="preserve"> vindos do servidor. Uma vez que muitas mensagens podem ser enviadas em sequência, foi necessário desenvolver uma thread para que o cliente pudesse esperar pelos ACKs ao mesmo tempo que seguia enviando mensagens. Esta </w:t>
       </w:r>
       <w:r>
         <w:rPr>
@@ -1355,13 +1118,295 @@
         <w:t xml:space="preserve"> de 1s que quando atingido finaliza a thread.</w:t>
       </w:r>
       <w:r>
-        <w:t xml:space="preserve"> Na linha 142 é feito um </w:t>
-      </w:r>
-      <w:proofErr w:type="spellStart"/>
-      <w:r>
-        <w:t>join</w:t>
-      </w:r>
-      <w:proofErr w:type="spellEnd"/>
+        <w:t xml:space="preserve"> Na linha 142 é feito um join na </w:t>
+      </w:r>
+      <w:r>
+        <w:rPr>
+          <w:i/>
+          <w:iCs/>
+        </w:rPr>
+        <w:t>thread</w:t>
+      </w:r>
+      <w:r>
+        <w:t xml:space="preserve"> e o programa é então finalizado.</w:t>
+      </w:r>
+    </w:p>
+    <w:p>
+      <w:pPr>
+        <w:jc w:val="both"/>
+      </w:pPr>
+      <w:r>
+        <w:tab/>
+        <w:t xml:space="preserve">Por fim, a </w:t>
+      </w:r>
+      <w:r>
+        <w:rPr>
+          <w:i/>
+          <w:iCs/>
+        </w:rPr>
+        <w:t>thread</w:t>
+      </w:r>
+      <w:r>
+        <w:rPr>
+          <w:i/>
+          <w:iCs/>
+        </w:rPr>
+        <w:t xml:space="preserve"> ACKSender </w:t>
+      </w:r>
+      <w:r>
+        <w:t>é utilizada pra fazer os envios dos ACKs pelo servidor. Assim como no caso anterior em que o cliente precisa receber os ACKs ao mesmo tempo que continua enviando mensagens, o servidor precisar enviar os ACKs em paralelo de forma a não interromper o recebimento das mensagens que podem ainda chegar.</w:t>
+      </w:r>
+    </w:p>
+    <w:p>
+      <w:pPr>
+        <w:pStyle w:val="Heading1"/>
+        <w:rPr>
+          <w:color w:val="0D0D0D" w:themeColor="text1" w:themeTint="F2"/>
+        </w:rPr>
+      </w:pPr>
+      <w:r>
+        <w:rPr>
+          <w:color w:val="0D0D0D" w:themeColor="text1" w:themeTint="F2"/>
+        </w:rPr>
+        <w:t xml:space="preserve">Teste </w:t>
+      </w:r>
+      <w:r>
+        <w:rPr>
+          <w:color w:val="0D0D0D" w:themeColor="text1" w:themeTint="F2"/>
+        </w:rPr>
+        <w:t>local/</w:t>
+      </w:r>
+      <w:r>
+        <w:rPr>
+          <w:color w:val="0D0D0D" w:themeColor="text1" w:themeTint="F2"/>
+        </w:rPr>
+        <w:t>remoto</w:t>
+      </w:r>
+    </w:p>
+    <w:p>
+      <w:pPr>
+        <w:ind w:firstLine="708"/>
+        <w:jc w:val="both"/>
+      </w:pPr>
+      <w:r>
+        <w:t xml:space="preserve">Ao realizar o teste remoto com certa probabilidade de adicionar erros nas mensagens, não foi possível notar uma diferença ao comparar com o teste local, porém ao mudar todas as probabilidades para 0, foi possível notar perdas de </w:t>
+      </w:r>
+      <w:r>
+        <w:t>segmentos</w:t>
+      </w:r>
+      <w:r>
+        <w:t xml:space="preserve"> no teste remoto que não acontecem no teste local.</w:t>
+      </w:r>
+    </w:p>
+    <w:p>
+      <w:pPr>
+        <w:ind w:firstLine="708"/>
+        <w:jc w:val="both"/>
+      </w:pPr>
+      <w:r>
+        <w:rPr>
+          <w:noProof/>
+        </w:rPr>
+        <mc:AlternateContent>
+          <mc:Choice Requires="wps">
+            <w:drawing>
+              <wp:anchor distT="0" distB="0" distL="114300" distR="114300" simplePos="0" relativeHeight="251660288" behindDoc="0" locked="0" layoutInCell="1" allowOverlap="1" wp14:anchorId="5B672F9C" wp14:editId="1DAC3D34">
+                <wp:simplePos x="0" y="0"/>
+                <wp:positionH relativeFrom="column">
+                  <wp:posOffset>342900</wp:posOffset>
+                </wp:positionH>
+                <wp:positionV relativeFrom="paragraph">
+                  <wp:posOffset>1246505</wp:posOffset>
+                </wp:positionV>
+                <wp:extent cx="4714240" cy="635"/>
+                <wp:effectExtent l="0" t="0" r="10160" b="0"/>
+                <wp:wrapTopAndBottom/>
+                <wp:docPr id="986771396" name="Text Box 1"/>
+                <wp:cNvGraphicFramePr/>
+                <a:graphic xmlns:a="http://schemas.openxmlformats.org/drawingml/2006/main">
+                  <a:graphicData uri="http://schemas.microsoft.com/office/word/2010/wordprocessingShape">
+                    <wps:wsp>
+                      <wps:cNvSpPr txBox="1"/>
+                      <wps:spPr>
+                        <a:xfrm>
+                          <a:off x="0" y="0"/>
+                          <a:ext cx="4714240" cy="635"/>
+                        </a:xfrm>
+                        <a:prstGeom prst="rect">
+                          <a:avLst/>
+                        </a:prstGeom>
+                        <a:noFill/>
+                        <a:ln>
+                          <a:noFill/>
+                        </a:ln>
+                      </wps:spPr>
+                      <wps:txbx>
+                        <w:txbxContent>
+                          <w:p>
+                            <w:pPr>
+                              <w:pStyle w:val="Caption"/>
+                              <w:rPr>
+                                <w:noProof/>
+                              </w:rPr>
+                            </w:pPr>
+                            <w:r>
+                              <w:t xml:space="preserve">Figura </w:t>
+                            </w:r>
+                            <w:r>
+                              <w:fldChar w:fldCharType="begin"/>
+                            </w:r>
+                            <w:r>
+                              <w:instrText xml:space="preserve"> SEQ Figura \* ARABIC </w:instrText>
+                            </w:r>
+                            <w:r>
+                              <w:fldChar w:fldCharType="separate"/>
+                            </w:r>
+                            <w:r>
+                              <w:rPr>
+                                <w:noProof/>
+                              </w:rPr>
+                              <w:t>1</w:t>
+                            </w:r>
+                            <w:r>
+                              <w:fldChar w:fldCharType="end"/>
+                            </w:r>
+                            <w:r>
+                              <w:t xml:space="preserve"> - Ping da máquina em São Paulo com destino à máquina em Londres</w:t>
+                            </w:r>
+                          </w:p>
+                        </w:txbxContent>
+                      </wps:txbx>
+                      <wps:bodyPr rot="0" spcFirstLastPara="0" vertOverflow="overflow" horzOverflow="overflow" vert="horz" wrap="square" lIns="0" tIns="0" rIns="0" bIns="0" numCol="1" spcCol="0" rtlCol="0" fromWordArt="0" anchor="t" anchorCtr="0" forceAA="0" compatLnSpc="1">
+                        <a:prstTxWarp prst="textNoShape">
+                          <a:avLst/>
+                        </a:prstTxWarp>
+                        <a:spAutoFit/>
+                      </wps:bodyPr>
+                    </wps:wsp>
+                  </a:graphicData>
+                </a:graphic>
+              </wp:anchor>
+            </w:drawing>
+          </mc:Choice>
+          <mc:Fallback>
+            <w:pict>
+              <v:shapetype w14:anchorId="5B672F9C" id="_x0000_t202" coordsize="21600,21600" o:spt="202" path="m,l,21600r21600,l21600,xe">
+                <v:stroke joinstyle="miter"/>
+                <v:path gradientshapeok="t" o:connecttype="rect"/>
+              </v:shapetype>
+              <v:shape id="Text Box 1" o:spid="_x0000_s1026" type="#_x0000_t202" style="position:absolute;left:0;text-align:left;margin-left:27pt;margin-top:98.15pt;width:371.2pt;height:.05pt;z-index:251660288;visibility:visible;mso-wrap-style:square;mso-wrap-distance-left:9pt;mso-wrap-distance-top:0;mso-wrap-distance-right:9pt;mso-wrap-distance-bottom:0;mso-position-horizontal:absolute;mso-position-horizontal-relative:text;mso-position-vertical:absolute;mso-position-vertical-relative:text;v-text-anchor:top" o:gfxdata="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" filled="f" stroked="f">
+                <v:textbox style="mso-fit-shape-to-text:t" inset="0,0,0,0">
+                  <w:txbxContent>
+                    <w:p>
+                      <w:pPr>
+                        <w:pStyle w:val="Caption"/>
+                        <w:rPr>
+                          <w:noProof/>
+                        </w:rPr>
+                      </w:pPr>
+                      <w:r>
+                        <w:t xml:space="preserve">Figura </w:t>
+                      </w:r>
+                      <w:r>
+                        <w:fldChar w:fldCharType="begin"/>
+                      </w:r>
+                      <w:r>
+                        <w:instrText xml:space="preserve"> SEQ Figura \* ARABIC </w:instrText>
+                      </w:r>
+                      <w:r>
+                        <w:fldChar w:fldCharType="separate"/>
+                      </w:r>
+                      <w:r>
+                        <w:rPr>
+                          <w:noProof/>
+                        </w:rPr>
+                        <w:t>1</w:t>
+                      </w:r>
+                      <w:r>
+                        <w:fldChar w:fldCharType="end"/>
+                      </w:r>
+                      <w:r>
+                        <w:t xml:space="preserve"> - Ping da máquina em São Paulo com destino à máquina em Londres</w:t>
+                      </w:r>
+                    </w:p>
+                  </w:txbxContent>
+                </v:textbox>
+                <w10:wrap type="topAndBottom"/>
+              </v:shape>
+            </w:pict>
+          </mc:Fallback>
+        </mc:AlternateContent>
+      </w:r>
+      <w:r>
+        <w:rPr>
+          <w:noProof/>
+        </w:rPr>
+        <w:drawing>
+          <wp:anchor distT="0" distB="0" distL="114300" distR="114300" simplePos="0" relativeHeight="251658240" behindDoc="0" locked="0" layoutInCell="1" allowOverlap="1" wp14:anchorId="1E62E48D" wp14:editId="17979A1F">
+            <wp:simplePos x="0" y="0"/>
+            <wp:positionH relativeFrom="margin">
+              <wp:posOffset>342900</wp:posOffset>
+            </wp:positionH>
+            <wp:positionV relativeFrom="paragraph">
+              <wp:posOffset>534670</wp:posOffset>
+            </wp:positionV>
+            <wp:extent cx="4714240" cy="654685"/>
+            <wp:effectExtent l="0" t="0" r="0" b="0"/>
+            <wp:wrapTopAndBottom/>
+            <wp:docPr id="2053825746" name="Picture 1" descr="A black background with white text&#10;&#10;Description automatically generated"/>
+            <wp:cNvGraphicFramePr>
+              <a:graphicFrameLocks xmlns:a="http://schemas.openxmlformats.org/drawingml/2006/main" noChangeAspect="1"/>
+            </wp:cNvGraphicFramePr>
+            <a:graphic xmlns:a="http://schemas.openxmlformats.org/drawingml/2006/main">
+              <a:graphicData uri="http://schemas.openxmlformats.org/drawingml/2006/picture">
+                <pic:pic xmlns:pic="http://schemas.openxmlformats.org/drawingml/2006/picture">
+                  <pic:nvPicPr>
+                    <pic:cNvPr id="2053825746" name="Picture 1" descr="A black background with white text&#10;&#10;Description automatically generated"/>
+                    <pic:cNvPicPr/>
+                  </pic:nvPicPr>
+                  <pic:blipFill>
+                    <a:blip r:embed="rId6">
+                      <a:extLst>
+                        <a:ext uri="{28A0092B-C50C-407E-A947-70E740481C1C}">
+                          <a14:useLocalDpi xmlns:a14="http://schemas.microsoft.com/office/drawing/2010/main" val="0"/>
+                        </a:ext>
+                      </a:extLst>
+                    </a:blip>
+                    <a:stretch>
+                      <a:fillRect/>
+                    </a:stretch>
+                  </pic:blipFill>
+                  <pic:spPr>
+                    <a:xfrm>
+                      <a:off x="0" y="0"/>
+                      <a:ext cx="4714240" cy="654685"/>
+                    </a:xfrm>
+                    <a:prstGeom prst="rect">
+                      <a:avLst/>
+                    </a:prstGeom>
+                  </pic:spPr>
+                </pic:pic>
+              </a:graphicData>
+            </a:graphic>
+            <wp14:sizeRelH relativeFrom="margin">
+              <wp14:pctWidth>0</wp14:pctWidth>
+            </wp14:sizeRelH>
+            <wp14:sizeRelV relativeFrom="margin">
+              <wp14:pctHeight>0</wp14:pctHeight>
+            </wp14:sizeRelV>
+          </wp:anchor>
+        </w:drawing>
+      </w:r>
+      <w:r>
+        <w:t xml:space="preserve">O teste remoto foi executado com duas máquinas </w:t>
+      </w:r>
+      <w:r>
+        <w:rPr>
+          <w:i/>
+          <w:iCs/>
+        </w:rPr>
+        <w:t>EC2</w:t>
+      </w:r>
       <w:r>
         <w:t xml:space="preserve"> na </w:t>
       </w:r>
@@ -1370,10 +1415,205 @@
           <w:i/>
           <w:iCs/>
         </w:rPr>
-        <w:t>thread</w:t>
-      </w:r>
-      <w:r>
-        <w:t xml:space="preserve"> e o programa é então finalizado.</w:t>
+        <w:t>Amazon</w:t>
+      </w:r>
+      <w:r>
+        <w:t xml:space="preserve">, uma em São Paulo e a outra em Londres. O </w:t>
+      </w:r>
+      <w:r>
+        <w:rPr>
+          <w:i/>
+          <w:iCs/>
+        </w:rPr>
+        <w:t>ping</w:t>
+      </w:r>
+      <w:r>
+        <w:t xml:space="preserve"> médio entre as duas máquinas é de 186ms</w:t>
+      </w:r>
+      <w:r>
+        <w:t>.</w:t>
+      </w:r>
+    </w:p>
+    <w:p>
+      <w:r>
+        <w:lastRenderedPageBreak/>
+        <w:tab/>
+        <w:t>Localmente a perda de pacotes é sempre 0, em nenhum momento foi possível notar quaisquer segmentos perdidos (salvo com a perda proposital).</w:t>
+      </w:r>
+    </w:p>
+    <w:p>
+      <w:pPr>
+        <w:keepNext/>
+      </w:pPr>
+      <w:r>
+        <w:rPr>
+          <w:noProof/>
+        </w:rPr>
+        <w:drawing>
+          <wp:inline distT="0" distB="0" distL="0" distR="0" wp14:anchorId="0B2F2452" wp14:editId="138039B8">
+            <wp:extent cx="5400040" cy="1179830"/>
+            <wp:effectExtent l="0" t="0" r="0" b="1270"/>
+            <wp:docPr id="1572029270" name="Picture 1" descr="A screen shot of a computer&#10;&#10;Description automatically generated"/>
+            <wp:cNvGraphicFramePr>
+              <a:graphicFrameLocks xmlns:a="http://schemas.openxmlformats.org/drawingml/2006/main" noChangeAspect="1"/>
+            </wp:cNvGraphicFramePr>
+            <a:graphic xmlns:a="http://schemas.openxmlformats.org/drawingml/2006/main">
+              <a:graphicData uri="http://schemas.openxmlformats.org/drawingml/2006/picture">
+                <pic:pic xmlns:pic="http://schemas.openxmlformats.org/drawingml/2006/picture">
+                  <pic:nvPicPr>
+                    <pic:cNvPr id="1572029270" name="Picture 1" descr="A screen shot of a computer&#10;&#10;Description automatically generated"/>
+                    <pic:cNvPicPr/>
+                  </pic:nvPicPr>
+                  <pic:blipFill>
+                    <a:blip r:embed="rId7"/>
+                    <a:stretch>
+                      <a:fillRect/>
+                    </a:stretch>
+                  </pic:blipFill>
+                  <pic:spPr>
+                    <a:xfrm>
+                      <a:off x="0" y="0"/>
+                      <a:ext cx="5400040" cy="1179830"/>
+                    </a:xfrm>
+                    <a:prstGeom prst="rect">
+                      <a:avLst/>
+                    </a:prstGeom>
+                  </pic:spPr>
+                </pic:pic>
+              </a:graphicData>
+            </a:graphic>
+          </wp:inline>
+        </w:drawing>
+      </w:r>
+    </w:p>
+    <w:p>
+      <w:pPr>
+        <w:pStyle w:val="Caption"/>
+      </w:pPr>
+      <w:r>
+        <w:t xml:space="preserve">Figura </w:t>
+      </w:r>
+      <w:r>
+        <w:fldChar w:fldCharType="begin"/>
+      </w:r>
+      <w:r>
+        <w:instrText xml:space="preserve"> SEQ Figura \* ARABIC </w:instrText>
+      </w:r>
+      <w:r>
+        <w:fldChar w:fldCharType="separate"/>
+      </w:r>
+      <w:r>
+        <w:rPr>
+          <w:noProof/>
+        </w:rPr>
+        <w:t>2</w:t>
+      </w:r>
+      <w:r>
+        <w:fldChar w:fldCharType="end"/>
+      </w:r>
+      <w:r>
+        <w:t xml:space="preserve"> - Exemplo de execução local, nenhum segmento perdido</w:t>
+      </w:r>
+    </w:p>
+    <w:p>
+      <w:pPr>
+        <w:keepNext/>
+      </w:pPr>
+      <w:r>
+        <w:rPr>
+          <w:noProof/>
+        </w:rPr>
+        <w:drawing>
+          <wp:inline distT="0" distB="0" distL="0" distR="0" wp14:anchorId="6FF8D865" wp14:editId="6A8B19AA">
+            <wp:extent cx="5400040" cy="1422400"/>
+            <wp:effectExtent l="0" t="0" r="0" b="6350"/>
+            <wp:docPr id="504217149" name="Picture 1" descr="A screenshot of a computer screen&#10;&#10;Description automatically generated"/>
+            <wp:cNvGraphicFramePr>
+              <a:graphicFrameLocks xmlns:a="http://schemas.openxmlformats.org/drawingml/2006/main" noChangeAspect="1"/>
+            </wp:cNvGraphicFramePr>
+            <a:graphic xmlns:a="http://schemas.openxmlformats.org/drawingml/2006/main">
+              <a:graphicData uri="http://schemas.openxmlformats.org/drawingml/2006/picture">
+                <pic:pic xmlns:pic="http://schemas.openxmlformats.org/drawingml/2006/picture">
+                  <pic:nvPicPr>
+                    <pic:cNvPr id="504217149" name="Picture 1" descr="A screenshot of a computer screen&#10;&#10;Description automatically generated"/>
+                    <pic:cNvPicPr/>
+                  </pic:nvPicPr>
+                  <pic:blipFill>
+                    <a:blip r:embed="rId8"/>
+                    <a:stretch>
+                      <a:fillRect/>
+                    </a:stretch>
+                  </pic:blipFill>
+                  <pic:spPr>
+                    <a:xfrm>
+                      <a:off x="0" y="0"/>
+                      <a:ext cx="5400040" cy="1422400"/>
+                    </a:xfrm>
+                    <a:prstGeom prst="rect">
+                      <a:avLst/>
+                    </a:prstGeom>
+                  </pic:spPr>
+                </pic:pic>
+              </a:graphicData>
+            </a:graphic>
+          </wp:inline>
+        </w:drawing>
+      </w:r>
+    </w:p>
+    <w:p>
+      <w:pPr>
+        <w:pStyle w:val="Caption"/>
+      </w:pPr>
+      <w:r>
+        <w:t xml:space="preserve">Figura </w:t>
+      </w:r>
+      <w:r>
+        <w:fldChar w:fldCharType="begin"/>
+      </w:r>
+      <w:r>
+        <w:instrText xml:space="preserve"> SEQ Figura \* ARABIC </w:instrText>
+      </w:r>
+      <w:r>
+        <w:fldChar w:fldCharType="separate"/>
+      </w:r>
+      <w:r>
+        <w:rPr>
+          <w:noProof/>
+        </w:rPr>
+        <w:t>3</w:t>
+      </w:r>
+      <w:r>
+        <w:fldChar w:fldCharType="end"/>
+      </w:r>
+      <w:r>
+        <w:t xml:space="preserve"> - Exemplo de execução remota, 18 segmentos foram perdidos</w:t>
+      </w:r>
+    </w:p>
+    <w:p>
+      <w:pPr>
+        <w:jc w:val="both"/>
+      </w:pPr>
+      <w:r>
+        <w:tab/>
+        <w:t>Vale ressaltar que em algumas execuções não há perda de segmentos mesmo remotamente, o que se deve ao fato de que existem muitas variáveis na rede entre estas duas máquinas, o que pode causar diferenças entre diferentes execuções.</w:t>
+      </w:r>
+    </w:p>
+    <w:p>
+      <w:pPr>
+        <w:jc w:val="both"/>
+      </w:pPr>
+      <w:r>
+        <w:tab/>
+        <w:t xml:space="preserve">Os testes exibidos consistem no envio de 323 mensagens em paralelo. Ao reproduzir o mesmo teste de forma sequencial, </w:t>
+      </w:r>
+      <w:r>
+        <w:t>a perda de segmentos no teste remoto é muito expressiva, chegando a quase 50% de segmentos perdidos</w:t>
+      </w:r>
+      <w:r>
+        <w:t>, enquanto localmente mesmo na execução sequencial, nenhum pacote é perdido.</w:t>
+      </w:r>
+      <w:r>
+        <w:t xml:space="preserve"> Refazendo o teste com menos mensagens a perda é reduzida, portanto é possível que seja uma limitação nas máquinas (que foram escolhidas pelo menor custo).</w:t>
       </w:r>
     </w:p>
     <w:sectPr>
@@ -2447,6 +2687,25 @@
       <w:shd w:val="clear" w:color="auto" w:fill="E1DFDD"/>
     </w:rPr>
   </w:style>
+  <w:style w:type="paragraph" w:styleId="Caption">
+    <w:name w:val="caption"/>
+    <w:basedOn w:val="Normal"/>
+    <w:next w:val="Normal"/>
+    <w:uiPriority w:val="35"/>
+    <w:unhideWhenUsed/>
+    <w:qFormat/>
+    <w:rsid w:val="00971EB5"/>
+    <w:pPr>
+      <w:spacing w:after="200" w:line="240" w:lineRule="auto"/>
+    </w:pPr>
+    <w:rPr>
+      <w:i/>
+      <w:iCs/>
+      <w:color w:val="44546A" w:themeColor="text2"/>
+      <w:sz w:val="18"/>
+      <w:szCs w:val="18"/>
+    </w:rPr>
+  </w:style>
 </w:styles>
 </file>
 

</xml_diff>

<commit_message>
refactor: adding more comments and fixing line numbers on report
</commit_message>
<xml_diff>
--- a/Relatórios/Relatório EP1.docx
+++ b/Relatórios/Relatório EP1.docx
@@ -61,13 +61,13 @@
     </w:p>
     <w:p>
       <w:r>
-        <w:rPr>
-          <w:highlight w:val="yellow"/>
-        </w:rPr>
         <w:t>Link do vídeo:</w:t>
       </w:r>
       <w:r>
         <w:t xml:space="preserve"> </w:t>
+      </w:r>
+      <w:r>
+        <w:t>https://youtu.be/dKAcV7Qm8wU</w:t>
       </w:r>
     </w:p>
     <w:p>
@@ -168,7 +168,13 @@
         <w:t xml:space="preserve">na </w:t>
       </w:r>
       <w:r>
-        <w:t>linha 72 do componente</w:t>
+        <w:t xml:space="preserve">linha </w:t>
+      </w:r>
+      <w:r>
+        <w:t>105</w:t>
+      </w:r>
+      <w:r>
+        <w:t xml:space="preserve"> do componente</w:t>
       </w:r>
       <w:r>
         <w:t xml:space="preserve"> faz </w:t>
@@ -204,7 +210,13 @@
         <w:t xml:space="preserve"> </w:t>
       </w:r>
       <w:r>
-        <w:t>(linha 55)</w:t>
+        <w:t xml:space="preserve">(linha </w:t>
+      </w:r>
+      <w:r>
+        <w:t>88</w:t>
+      </w:r>
+      <w:r>
+        <w:t>)</w:t>
       </w:r>
       <w:r>
         <w:t>.</w:t>
@@ -216,7 +228,13 @@
       </w:pPr>
       <w:r>
         <w:tab/>
-        <w:t xml:space="preserve">Na linha 88, a função </w:t>
+        <w:t xml:space="preserve">Na linha </w:t>
+      </w:r>
+      <w:r>
+        <w:t>121</w:t>
+      </w:r>
+      <w:r>
+        <w:t xml:space="preserve">, a função </w:t>
       </w:r>
       <w:r>
         <w:rPr>
@@ -243,7 +261,25 @@
         <w:t>send</w:t>
       </w:r>
       <w:r>
-        <w:t xml:space="preserve"> da linha 92. Esta função cria a estrutura do segmento que consiste em 4 bytes representando o checksum (calculado como a soma de todos os bytes da mensagem), 4 bytes representando número de sequência da mensagem (que é incrementado em 1 a cada mensagem) e os demais bytes representando o conteúdo da mensagem. Após a montagem da estrutura, a função checa as probabilidades de cada parâmetro a ser adicionado às mensagens (entre as linhas 116 e 134) e os adiciona conforme o resultado de um gerador de números aleatórios encapsulado na função </w:t>
+        <w:t xml:space="preserve"> da linha </w:t>
+      </w:r>
+      <w:r>
+        <w:t>125</w:t>
+      </w:r>
+      <w:r>
+        <w:t xml:space="preserve">. Esta função cria a estrutura do segmento que consiste em 4 bytes representando o checksum (calculado como a soma de todos os bytes da mensagem), 4 bytes representando número de sequência da mensagem (que é incrementado em 1 a cada mensagem) e os demais bytes representando o conteúdo da mensagem. Após a montagem da estrutura, a função checa as probabilidades de cada parâmetro a ser adicionado às mensagens (entre as linhas </w:t>
+      </w:r>
+      <w:r>
+        <w:t>149</w:t>
+      </w:r>
+      <w:r>
+        <w:t xml:space="preserve"> e 1</w:t>
+      </w:r>
+      <w:r>
+        <w:t>67</w:t>
+      </w:r>
+      <w:r>
+        <w:t xml:space="preserve">) e os adiciona conforme o resultado de um gerador de números aleatórios encapsulado na função </w:t>
       </w:r>
       <w:r>
         <w:rPr>
@@ -253,7 +289,19 @@
         <w:t>randomize</w:t>
       </w:r>
       <w:r>
-        <w:t xml:space="preserve"> na linha 213. Após aplicar todos os parâmetros aplicáveis, na linha 136 </w:t>
+        <w:t xml:space="preserve"> na linha 2</w:t>
+      </w:r>
+      <w:r>
+        <w:t>48</w:t>
+      </w:r>
+      <w:r>
+        <w:t>. Após aplicar todos os parâmetros aplicáveis, na linha 1</w:t>
+      </w:r>
+      <w:r>
+        <w:t>69</w:t>
+      </w:r>
+      <w:r>
+        <w:t xml:space="preserve"> </w:t>
       </w:r>
       <w:r>
         <w:t>é u</w:t>
@@ -303,7 +351,10 @@
         <w:t>delayMessage</w:t>
       </w:r>
       <w:r>
-        <w:t xml:space="preserve"> – linha 174</w:t>
+        <w:t xml:space="preserve"> – linha </w:t>
+      </w:r>
+      <w:r>
+        <w:t>209</w:t>
       </w:r>
     </w:p>
     <w:p>
@@ -342,7 +393,10 @@
         <w:t>corruptMesage</w:t>
       </w:r>
       <w:r>
-        <w:t xml:space="preserve"> – linha 186</w:t>
+        <w:t xml:space="preserve"> – linha </w:t>
+      </w:r>
+      <w:r>
+        <w:t>221</w:t>
       </w:r>
     </w:p>
     <w:p>
@@ -368,7 +422,10 @@
         <w:jc w:val="both"/>
       </w:pPr>
       <w:r>
-        <w:t>cutMessage – Linha 193</w:t>
+        <w:t xml:space="preserve">cutMessage – Linha </w:t>
+      </w:r>
+      <w:r>
+        <w:t>228</w:t>
       </w:r>
     </w:p>
     <w:p>
@@ -404,7 +461,10 @@
         <w:jc w:val="both"/>
       </w:pPr>
       <w:r>
-        <w:t>duplicateMessage – Linha 207</w:t>
+        <w:t xml:space="preserve">duplicateMessage – Linha </w:t>
+      </w:r>
+      <w:r>
+        <w:t>242</w:t>
       </w:r>
     </w:p>
     <w:p>
@@ -457,7 +517,13 @@
         <w:t>return</w:t>
       </w:r>
       <w:r>
-        <w:t xml:space="preserve"> na linha 119.</w:t>
+        <w:t xml:space="preserve"> na linha </w:t>
+      </w:r>
+      <w:r>
+        <w:t>152</w:t>
+      </w:r>
+      <w:r>
+        <w:t>.</w:t>
       </w:r>
     </w:p>
     <w:p>
@@ -476,7 +542,13 @@
         <w:t>receive</w:t>
       </w:r>
       <w:r>
-        <w:t xml:space="preserve"> na linha 140, que faz a chamada para a função </w:t>
+        <w:t xml:space="preserve"> na linha </w:t>
+      </w:r>
+      <w:r>
+        <w:t>173</w:t>
+      </w:r>
+      <w:r>
+        <w:t xml:space="preserve">, que faz a chamada para a função </w:t>
       </w:r>
       <w:r>
         <w:rPr>
@@ -515,7 +587,13 @@
         <w:t>seqNumberMap</w:t>
       </w:r>
       <w:r>
-        <w:t xml:space="preserve"> da linha 70, cuja chave é a combinação “ip:porta” do remetente e o valor é uma </w:t>
+        <w:t xml:space="preserve"> da linha </w:t>
+      </w:r>
+      <w:r>
+        <w:t>103</w:t>
+      </w:r>
+      <w:r>
+        <w:t xml:space="preserve">, cuja chave é a combinação “ip:porta” do remetente e o valor é uma </w:t>
       </w:r>
       <w:r>
         <w:rPr>
@@ -525,7 +603,19 @@
         <w:t>ArrayList</w:t>
       </w:r>
       <w:r>
-        <w:t xml:space="preserve"> de inteiros que contém todos os números de sequência recebidos daquela combinação “ip:porta”. Caso seja recebida uma mensagem cujo número de sequência já esteja na lista referente ao remetente, a mensagem é dada como duplicada (linha 163), caso contrário, o número de sequência da mensagem é adicionado à lista e o ACK é enviado (caso a mensagem recebida já não seja um ACK) (linha 166).</w:t>
+        <w:t xml:space="preserve"> de inteiros que contém todos os números de sequência recebidos daquela combinação “ip:porta”. Caso seja recebida uma mensagem cujo número de sequência já esteja na lista referente ao remetente, a mensagem é dada como duplicada (linha </w:t>
+      </w:r>
+      <w:r>
+        <w:t>196</w:t>
+      </w:r>
+      <w:r>
+        <w:t xml:space="preserve">), caso contrário, o número de sequência da mensagem é adicionado à lista e o ACK é enviado (caso a mensagem recebida já não seja um ACK) (linha </w:t>
+      </w:r>
+      <w:r>
+        <w:t>199</w:t>
+      </w:r>
+      <w:r>
+        <w:t>).</w:t>
       </w:r>
     </w:p>
     <w:p>
@@ -557,7 +647,13 @@
         <w:t xml:space="preserve">HashMaps sendCount </w:t>
       </w:r>
       <w:r>
-        <w:t>(linha 59),</w:t>
+        <w:t xml:space="preserve">(linha </w:t>
+      </w:r>
+      <w:r>
+        <w:t>92</w:t>
+      </w:r>
+      <w:r>
+        <w:t>),</w:t>
       </w:r>
       <w:r>
         <w:rPr>
@@ -567,7 +663,13 @@
         <w:t xml:space="preserve"> eliminateCount </w:t>
       </w:r>
       <w:r>
-        <w:t>(linha 60),</w:t>
+        <w:t xml:space="preserve">(linha </w:t>
+      </w:r>
+      <w:r>
+        <w:t>93</w:t>
+      </w:r>
+      <w:r>
+        <w:t>),</w:t>
       </w:r>
       <w:r>
         <w:rPr>
@@ -577,7 +679,13 @@
         <w:t xml:space="preserve"> delayCount </w:t>
       </w:r>
       <w:r>
-        <w:t>(linha 61),</w:t>
+        <w:t xml:space="preserve">(linha </w:t>
+      </w:r>
+      <w:r>
+        <w:t>94</w:t>
+      </w:r>
+      <w:r>
+        <w:t>),</w:t>
       </w:r>
       <w:r>
         <w:rPr>
@@ -587,7 +695,13 @@
         <w:t xml:space="preserve"> duplicateCount </w:t>
       </w:r>
       <w:r>
-        <w:t xml:space="preserve">(linha 62), </w:t>
+        <w:t xml:space="preserve">(linha </w:t>
+      </w:r>
+      <w:r>
+        <w:t>95</w:t>
+      </w:r>
+      <w:r>
+        <w:t xml:space="preserve">), </w:t>
       </w:r>
       <w:r>
         <w:rPr>
@@ -597,7 +711,13 @@
         <w:t xml:space="preserve">corruptCount </w:t>
       </w:r>
       <w:r>
-        <w:t>(linha 63)</w:t>
+        <w:t xml:space="preserve">(linha </w:t>
+      </w:r>
+      <w:r>
+        <w:t>96</w:t>
+      </w:r>
+      <w:r>
+        <w:t>)</w:t>
       </w:r>
       <w:r>
         <w:t xml:space="preserve"> e</w:t>
@@ -610,7 +730,13 @@
         <w:t xml:space="preserve"> cutCount </w:t>
       </w:r>
       <w:r>
-        <w:t>(linha 64)</w:t>
+        <w:t xml:space="preserve">(linha </w:t>
+      </w:r>
+      <w:r>
+        <w:t>97</w:t>
+      </w:r>
+      <w:r>
+        <w:t>)</w:t>
       </w:r>
       <w:r>
         <w:t xml:space="preserve"> são responsáveis por, respectivamente, contar as mensagens enviadas, eliminadas, atrasadas, duplicadas, corrompidas e cortadas.</w:t>
@@ -653,7 +779,13 @@
         <w:t xml:space="preserve"> </w:t>
       </w:r>
       <w:r>
-        <w:t xml:space="preserve">(linha 66), </w:t>
+        <w:t xml:space="preserve">(linha </w:t>
+      </w:r>
+      <w:r>
+        <w:t>99</w:t>
+      </w:r>
+      <w:r>
+        <w:t xml:space="preserve">), </w:t>
       </w:r>
       <w:r>
         <w:rPr>
@@ -670,7 +802,13 @@
         <w:t xml:space="preserve"> </w:t>
       </w:r>
       <w:r>
-        <w:t xml:space="preserve">(linha 67) e </w:t>
+        <w:t xml:space="preserve">(linha </w:t>
+      </w:r>
+      <w:r>
+        <w:t>100</w:t>
+      </w:r>
+      <w:r>
+        <w:t xml:space="preserve">) e </w:t>
       </w:r>
       <w:r>
         <w:rPr>
@@ -687,7 +825,13 @@
         <w:t xml:space="preserve"> (</w:t>
       </w:r>
       <w:r>
-        <w:t>linha 68) para armazenar, respectivamente, a contagem de mensagens recebidas, recebidas com falha de integridade e recebidas em duplicidade.</w:t>
+        <w:t xml:space="preserve">linha </w:t>
+      </w:r>
+      <w:r>
+        <w:t>101</w:t>
+      </w:r>
+      <w:r>
+        <w:t>) para armazenar, respectivamente, a contagem de mensagens recebidas, recebidas com falha de integridade e recebidas em duplicidade.</w:t>
       </w:r>
     </w:p>
     <w:p>
@@ -744,7 +888,13 @@
         <w:t xml:space="preserve"> </w:t>
       </w:r>
       <w:r>
-        <w:t>na linha 236. A consolidação de mensagens eliminadas pelo lado recebedor calcula o número de mensagens perdidas contando os números de sequência que não foram recebidos. Por conta disso é possível que o número seja um pouco diferente da realidade, dado que o destinatário não sabe quantas mensagens foram enviadas pelo remetente, por exemplo, caso o remetente envie 4 mensagens [1, 2, 3 e 4] e as mensagens 2 e 4 sejam perdidas, a visão do destinatário seria [1, 3], permitindo uma percepção de que a mensagem 2 foi perdida, mas não tendo ciência da existência da mensagem 4.</w:t>
+        <w:t xml:space="preserve">na linha </w:t>
+      </w:r>
+      <w:r>
+        <w:t>271</w:t>
+      </w:r>
+      <w:r>
+        <w:t>. A consolidação de mensagens eliminadas pelo lado recebedor calcula o número de mensagens perdidas contando os números de sequência que não foram recebidos. Por conta disso é possível que o número seja um pouco diferente da realidade, dado que o destinatário não sabe quantas mensagens foram enviadas pelo remetente, por exemplo, caso o remetente envie 4 mensagens [1, 2, 3 e 4] e as mensagens 2 e 4 sejam perdidas, a visão do destinatário seria [1, 3], permitindo uma percepção de que a mensagem 2 foi perdida, mas não tendo ciência da existência da mensagem 4.</w:t>
       </w:r>
     </w:p>
     <w:p>
@@ -1613,7 +1763,16 @@
         <w:t>, enquanto localmente mesmo na execução sequencial, nenhum pacote é perdido.</w:t>
       </w:r>
       <w:r>
-        <w:t xml:space="preserve"> Refazendo o teste com menos mensagens a perda é reduzida, portanto é possível que seja uma limitação nas máquinas (que foram escolhidas pelo menor custo).</w:t>
+        <w:t xml:space="preserve"> Refazendo o teste com menos mensagens a perda é reduzida, portanto é possível que seja uma limitação nas máquinas </w:t>
+      </w:r>
+      <w:r>
+        <w:t>(que foram escolhidas pelo menor custo)</w:t>
+      </w:r>
+      <w:r>
+        <w:t xml:space="preserve"> dado que a</w:t>
+      </w:r>
+      <w:r>
+        <w:t>o adicionar um delay entre as mensagens o problema não acontece.</w:t>
       </w:r>
     </w:p>
     <w:sectPr>

</xml_diff>

<commit_message>
fix: final version of the report
</commit_message>
<xml_diff>
--- a/Relatórios/Relatório EP1.docx
+++ b/Relatórios/Relatório EP1.docx
@@ -66,15 +66,20 @@
       <w:r>
         <w:t xml:space="preserve"> </w:t>
       </w:r>
-      <w:r>
-        <w:t>https://youtu.be/dKAcV7Qm8wU</w:t>
-      </w:r>
+      <w:hyperlink r:id="rId5" w:history="1">
+        <w:r>
+          <w:rPr>
+            <w:rStyle w:val="Hyperlink"/>
+          </w:rPr>
+          <w:t>https://youtu.be/dKAcV7Qm8wU</w:t>
+        </w:r>
+      </w:hyperlink>
     </w:p>
     <w:p>
       <w:r>
         <w:t xml:space="preserve">Link para o repositório: </w:t>
       </w:r>
-      <w:hyperlink r:id="rId5" w:history="1">
+      <w:hyperlink r:id="rId6" w:history="1">
         <w:r>
           <w:rPr>
             <w:rStyle w:val="Hyperlink"/>
@@ -90,18 +95,36 @@
           <w:bCs/>
         </w:rPr>
       </w:pPr>
+      <w:proofErr w:type="spellStart"/>
       <w:r>
         <w:rPr>
           <w:b/>
           <w:bCs/>
         </w:rPr>
-        <w:t>Intruções para execução estão no readme</w:t>
-      </w:r>
+        <w:t>Intruções</w:t>
+      </w:r>
+      <w:proofErr w:type="spellEnd"/>
       <w:r>
         <w:rPr>
           <w:b/>
           <w:bCs/>
         </w:rPr>
+        <w:t xml:space="preserve"> para execução estão no </w:t>
+      </w:r>
+      <w:proofErr w:type="spellStart"/>
+      <w:r>
+        <w:rPr>
+          <w:b/>
+          <w:bCs/>
+        </w:rPr>
+        <w:t>readme</w:t>
+      </w:r>
+      <w:proofErr w:type="spellEnd"/>
+      <w:r>
+        <w:rPr>
+          <w:b/>
+          <w:bCs/>
+        </w:rPr>
         <w:t>.</w:t>
       </w:r>
     </w:p>
@@ -144,6 +167,7 @@
       <w:r>
         <w:t xml:space="preserve">(canal) foi desenvolvido como uma subclasse da classe </w:t>
       </w:r>
+      <w:proofErr w:type="spellStart"/>
       <w:r>
         <w:rPr>
           <w:i/>
@@ -151,6 +175,7 @@
         </w:rPr>
         <w:t>DataSocket</w:t>
       </w:r>
+      <w:proofErr w:type="spellEnd"/>
       <w:r>
         <w:rPr>
           <w:i/>
@@ -182,6 +207,7 @@
       <w:r>
         <w:t xml:space="preserve">a leitura do arquivo </w:t>
       </w:r>
+      <w:proofErr w:type="gramStart"/>
       <w:r>
         <w:rPr>
           <w:i/>
@@ -189,12 +215,14 @@
         </w:rPr>
         <w:t>config.json</w:t>
       </w:r>
+      <w:proofErr w:type="gramEnd"/>
       <w:r>
         <w:t xml:space="preserve"> que contém as probabilidades para os possíveis parâmetros das mensagens</w:t>
       </w:r>
       <w:r>
         <w:t xml:space="preserve"> e armazena os dados na variável </w:t>
       </w:r>
+      <w:proofErr w:type="spellStart"/>
       <w:r>
         <w:rPr>
           <w:i/>
@@ -202,6 +230,7 @@
         </w:rPr>
         <w:t>config</w:t>
       </w:r>
+      <w:proofErr w:type="spellEnd"/>
       <w:r>
         <w:rPr>
           <w:i/>
@@ -236,6 +265,7 @@
       <w:r>
         <w:t xml:space="preserve">, a função </w:t>
       </w:r>
+      <w:proofErr w:type="spellStart"/>
       <w:r>
         <w:rPr>
           <w:i/>
@@ -243,6 +273,7 @@
         </w:rPr>
         <w:t>send</w:t>
       </w:r>
+      <w:proofErr w:type="spellEnd"/>
       <w:r>
         <w:rPr>
           <w:i/>
@@ -253,6 +284,7 @@
       <w:r>
         <w:t xml:space="preserve">envia segmentos UDP utilizando a função </w:t>
       </w:r>
+      <w:proofErr w:type="spellStart"/>
       <w:r>
         <w:rPr>
           <w:i/>
@@ -260,6 +292,7 @@
         </w:rPr>
         <w:t>send</w:t>
       </w:r>
+      <w:proofErr w:type="spellEnd"/>
       <w:r>
         <w:t xml:space="preserve"> da linha </w:t>
       </w:r>
@@ -267,7 +300,32 @@
         <w:t>125</w:t>
       </w:r>
       <w:r>
-        <w:t xml:space="preserve">. Esta função cria a estrutura do segmento que consiste em 4 bytes representando o checksum (calculado como a soma de todos os bytes da mensagem), 4 bytes representando número de sequência da mensagem (que é incrementado em 1 a cada mensagem) e os demais bytes representando o conteúdo da mensagem. Após a montagem da estrutura, a função checa as probabilidades de cada parâmetro a ser adicionado às mensagens (entre as linhas </w:t>
+        <w:t xml:space="preserve">. Esta função cria a estrutura do segmento que consiste em 4 bytes representando o </w:t>
+      </w:r>
+      <w:proofErr w:type="spellStart"/>
+      <w:r>
+        <w:t>checksum</w:t>
+      </w:r>
+      <w:proofErr w:type="spellEnd"/>
+      <w:r>
+        <w:t xml:space="preserve"> (calculado como a soma de todos os bytes da mensagem</w:t>
+      </w:r>
+      <w:r>
+        <w:t xml:space="preserve"> exceto o próprio </w:t>
+      </w:r>
+      <w:proofErr w:type="spellStart"/>
+      <w:r>
+        <w:t>checksum</w:t>
+      </w:r>
+      <w:proofErr w:type="spellEnd"/>
+      <w:r>
+        <w:t>), 4 bytes representando número de sequência da mensagem (que é incrementado em 1 a cada mensagem</w:t>
+      </w:r>
+      <w:r>
+        <w:t xml:space="preserve"> enviada</w:t>
+      </w:r>
+      <w:r>
+        <w:t xml:space="preserve">) e os demais bytes representando o conteúdo da mensagem. Após a montagem da estrutura, a função checa as probabilidades de cada parâmetro a ser adicionado às mensagens (entre as linhas </w:t>
       </w:r>
       <w:r>
         <w:t>149</w:t>
@@ -315,6 +373,7 @@
       <w:r>
         <w:t xml:space="preserve"> a função </w:t>
       </w:r>
+      <w:proofErr w:type="spellStart"/>
       <w:r>
         <w:rPr>
           <w:i/>
@@ -322,6 +381,7 @@
         </w:rPr>
         <w:t>send</w:t>
       </w:r>
+      <w:proofErr w:type="spellEnd"/>
       <w:r>
         <w:t xml:space="preserve"> da superclasse para efetuar o envio da mensagem</w:t>
       </w:r>
@@ -347,9 +407,11 @@
         </w:numPr>
         <w:jc w:val="both"/>
       </w:pPr>
+      <w:proofErr w:type="spellStart"/>
       <w:r>
         <w:t>delayMessage</w:t>
       </w:r>
+      <w:proofErr w:type="spellEnd"/>
       <w:r>
         <w:t xml:space="preserve"> – linha </w:t>
       </w:r>
@@ -369,6 +431,7 @@
       <w:r>
         <w:t xml:space="preserve">Atrasa a mensagem de acordo com o tempo definido no arquivo </w:t>
       </w:r>
+      <w:proofErr w:type="gramStart"/>
       <w:r>
         <w:rPr>
           <w:i/>
@@ -376,6 +439,7 @@
         </w:rPr>
         <w:t>config.json</w:t>
       </w:r>
+      <w:proofErr w:type="gramEnd"/>
       <w:r>
         <w:t>.</w:t>
       </w:r>
@@ -389,9 +453,11 @@
         </w:numPr>
         <w:jc w:val="both"/>
       </w:pPr>
+      <w:proofErr w:type="spellStart"/>
       <w:r>
         <w:t>corruptMesage</w:t>
       </w:r>
+      <w:proofErr w:type="spellEnd"/>
       <w:r>
         <w:t xml:space="preserve"> – linha </w:t>
       </w:r>
@@ -421,8 +487,13 @@
         </w:numPr>
         <w:jc w:val="both"/>
       </w:pPr>
-      <w:r>
-        <w:t xml:space="preserve">cutMessage – Linha </w:t>
+      <w:proofErr w:type="spellStart"/>
+      <w:r>
+        <w:t>cutMessage</w:t>
+      </w:r>
+      <w:proofErr w:type="spellEnd"/>
+      <w:r>
+        <w:t xml:space="preserve"> – Linha </w:t>
       </w:r>
       <w:r>
         <w:t>228</w:t>
@@ -440,6 +511,7 @@
       <w:r>
         <w:t xml:space="preserve">Corta a mensagem caso seja maior que um dado valor definido no arquivo </w:t>
       </w:r>
+      <w:proofErr w:type="gramStart"/>
       <w:r>
         <w:rPr>
           <w:i/>
@@ -447,6 +519,7 @@
         </w:rPr>
         <w:t>config.json</w:t>
       </w:r>
+      <w:proofErr w:type="gramEnd"/>
       <w:r>
         <w:t>.</w:t>
       </w:r>
@@ -460,8 +533,14 @@
         </w:numPr>
         <w:jc w:val="both"/>
       </w:pPr>
-      <w:r>
-        <w:t xml:space="preserve">duplicateMessage – Linha </w:t>
+      <w:proofErr w:type="spellStart"/>
+      <w:r>
+        <w:lastRenderedPageBreak/>
+        <w:t>duplicateMessage</w:t>
+      </w:r>
+      <w:proofErr w:type="spellEnd"/>
+      <w:r>
+        <w:t xml:space="preserve"> – Linha </w:t>
       </w:r>
       <w:r>
         <w:t>242</w:t>
@@ -477,9 +556,9 @@
         <w:jc w:val="both"/>
       </w:pPr>
       <w:r>
-        <w:lastRenderedPageBreak/>
         <w:t xml:space="preserve">Utiliza da superclasse para enviar o segmento, que será novamente enviado na função </w:t>
       </w:r>
+      <w:proofErr w:type="spellStart"/>
       <w:r>
         <w:rPr>
           <w:i/>
@@ -487,8 +566,18 @@
         </w:rPr>
         <w:t>send</w:t>
       </w:r>
-      <w:r>
-        <w:t xml:space="preserve"> anterior.</w:t>
+      <w:proofErr w:type="spellEnd"/>
+      <w:r>
+        <w:t xml:space="preserve"> </w:t>
+      </w:r>
+      <w:r>
+        <w:t>citada anteriorment</w:t>
+      </w:r>
+      <w:r>
+        <w:t>e</w:t>
+      </w:r>
+      <w:r>
+        <w:t>.</w:t>
       </w:r>
     </w:p>
     <w:p>
@@ -499,6 +588,7 @@
       <w:r>
         <w:t xml:space="preserve">Para eliminar a mensagem, a execução da função </w:t>
       </w:r>
+      <w:proofErr w:type="spellStart"/>
       <w:r>
         <w:rPr>
           <w:i/>
@@ -506,9 +596,11 @@
         </w:rPr>
         <w:t>send</w:t>
       </w:r>
+      <w:proofErr w:type="spellEnd"/>
       <w:r>
         <w:t xml:space="preserve"> é finalizada com um </w:t>
       </w:r>
+      <w:proofErr w:type="spellStart"/>
       <w:r>
         <w:rPr>
           <w:i/>
@@ -516,6 +608,7 @@
         </w:rPr>
         <w:t>return</w:t>
       </w:r>
+      <w:proofErr w:type="spellEnd"/>
       <w:r>
         <w:t xml:space="preserve"> na linha </w:t>
       </w:r>
@@ -534,6 +627,7 @@
       <w:r>
         <w:t xml:space="preserve">Para o recebimento das mensagens, é utilizada a função </w:t>
       </w:r>
+      <w:proofErr w:type="spellStart"/>
       <w:r>
         <w:rPr>
           <w:i/>
@@ -541,6 +635,7 @@
         </w:rPr>
         <w:t>receive</w:t>
       </w:r>
+      <w:proofErr w:type="spellEnd"/>
       <w:r>
         <w:t xml:space="preserve"> na linha </w:t>
       </w:r>
@@ -550,6 +645,7 @@
       <w:r>
         <w:t xml:space="preserve">, que faz a chamada para a função </w:t>
       </w:r>
+      <w:proofErr w:type="spellStart"/>
       <w:r>
         <w:rPr>
           <w:i/>
@@ -557,8 +653,17 @@
         </w:rPr>
         <w:t>receive</w:t>
       </w:r>
-      <w:r>
-        <w:t xml:space="preserve"> da superclasse e divide o segmento nos trechos citados anteriormente [checksum, número de sequência, texto da mensagem].</w:t>
+      <w:proofErr w:type="spellEnd"/>
+      <w:r>
+        <w:t xml:space="preserve"> da superclasse e divide o segmento nos trechos citados anteriormente [</w:t>
+      </w:r>
+      <w:proofErr w:type="spellStart"/>
+      <w:r>
+        <w:t>checksum</w:t>
+      </w:r>
+      <w:proofErr w:type="spellEnd"/>
+      <w:r>
+        <w:t>, número de sequência, texto da mensagem].</w:t>
       </w:r>
     </w:p>
     <w:p>
@@ -569,6 +674,7 @@
       <w:r>
         <w:t xml:space="preserve">Os números de sequência das mensagens recebidas são armazenados no </w:t>
       </w:r>
+      <w:proofErr w:type="spellStart"/>
       <w:r>
         <w:rPr>
           <w:i/>
@@ -576,9 +682,11 @@
         </w:rPr>
         <w:t>HashMap</w:t>
       </w:r>
-      <w:r>
-        <w:t xml:space="preserve"> </w:t>
-      </w:r>
+      <w:proofErr w:type="spellEnd"/>
+      <w:r>
+        <w:t xml:space="preserve"> </w:t>
+      </w:r>
+      <w:proofErr w:type="spellStart"/>
       <w:r>
         <w:rPr>
           <w:i/>
@@ -586,6 +694,7 @@
         </w:rPr>
         <w:t>seqNumberMap</w:t>
       </w:r>
+      <w:proofErr w:type="spellEnd"/>
       <w:r>
         <w:t xml:space="preserve"> da linha </w:t>
       </w:r>
@@ -593,8 +702,17 @@
         <w:t>103</w:t>
       </w:r>
       <w:r>
-        <w:t xml:space="preserve">, cuja chave é a combinação “ip:porta” do remetente e o valor é uma </w:t>
-      </w:r>
+        <w:t>, cuja chave é a combinação “</w:t>
+      </w:r>
+      <w:proofErr w:type="spellStart"/>
+      <w:r>
+        <w:t>ip:porta</w:t>
+      </w:r>
+      <w:proofErr w:type="spellEnd"/>
+      <w:r>
+        <w:t xml:space="preserve">” do remetente e o valor é uma </w:t>
+      </w:r>
+      <w:proofErr w:type="spellStart"/>
       <w:r>
         <w:rPr>
           <w:i/>
@@ -602,14 +720,29 @@
         </w:rPr>
         <w:t>ArrayList</w:t>
       </w:r>
-      <w:r>
-        <w:t xml:space="preserve"> de inteiros que contém todos os números de sequência recebidos daquela combinação “ip:porta”. Caso seja recebida uma mensagem cujo número de sequência já esteja na lista referente ao remetente, a mensagem é dada como duplicada (linha </w:t>
+      <w:proofErr w:type="spellEnd"/>
+      <w:r>
+        <w:t xml:space="preserve"> de inteiros que contém todos os números de sequência recebidos daquela combinação “</w:t>
+      </w:r>
+      <w:proofErr w:type="spellStart"/>
+      <w:r>
+        <w:t>ip:porta</w:t>
+      </w:r>
+      <w:proofErr w:type="spellEnd"/>
+      <w:r>
+        <w:t xml:space="preserve">”. Caso seja recebida uma mensagem cujo número de sequência já esteja na lista referente ao remetente, a mensagem é dada como duplicada (linha </w:t>
       </w:r>
       <w:r>
         <w:t>196</w:t>
       </w:r>
       <w:r>
-        <w:t xml:space="preserve">), caso contrário, o número de sequência da mensagem é adicionado à lista e o ACK é enviado (caso a mensagem recebida já não seja um ACK) (linha </w:t>
+        <w:t>), caso contrário, o número de sequência da mensagem é adicionado à lista e o ACK é enviado (caso a mensagem recebida não seja um ACK</w:t>
+      </w:r>
+      <w:r>
+        <w:t xml:space="preserve"> por si mesma</w:t>
+      </w:r>
+      <w:r>
+        <w:t xml:space="preserve">) (linha </w:t>
       </w:r>
       <w:r>
         <w:t>199</w:t>
@@ -626,6 +759,7 @@
       <w:r>
         <w:t xml:space="preserve">Para consolidação dos dados das mensagens enviadas e recebidas, outros </w:t>
       </w:r>
+      <w:proofErr w:type="spellStart"/>
       <w:r>
         <w:rPr>
           <w:i/>
@@ -633,18 +767,44 @@
         </w:rPr>
         <w:t>HashMaps</w:t>
       </w:r>
+      <w:proofErr w:type="spellEnd"/>
       <w:r>
         <w:t xml:space="preserve"> foram criados para armazenar o número de mensagens enviadas/recebidas com cada parâmetro para cada remetente/destinatário. </w:t>
       </w:r>
       <w:r>
         <w:t xml:space="preserve">Os </w:t>
       </w:r>
-      <w:r>
-        <w:rPr>
-          <w:i/>
-          <w:iCs/>
-        </w:rPr>
-        <w:t xml:space="preserve">HashMaps sendCount </w:t>
+      <w:proofErr w:type="spellStart"/>
+      <w:r>
+        <w:rPr>
+          <w:i/>
+          <w:iCs/>
+        </w:rPr>
+        <w:t>HashMaps</w:t>
+      </w:r>
+      <w:proofErr w:type="spellEnd"/>
+      <w:r>
+        <w:rPr>
+          <w:i/>
+          <w:iCs/>
+        </w:rPr>
+        <w:t xml:space="preserve"> </w:t>
+      </w:r>
+      <w:proofErr w:type="spellStart"/>
+      <w:r>
+        <w:rPr>
+          <w:i/>
+          <w:iCs/>
+        </w:rPr>
+        <w:t>sendCount</w:t>
+      </w:r>
+      <w:proofErr w:type="spellEnd"/>
+      <w:r>
+        <w:rPr>
+          <w:i/>
+          <w:iCs/>
+        </w:rPr>
+        <w:t xml:space="preserve"> </w:t>
       </w:r>
       <w:r>
         <w:t xml:space="preserve">(linha </w:t>
@@ -660,7 +820,23 @@
           <w:i/>
           <w:iCs/>
         </w:rPr>
-        <w:t xml:space="preserve"> eliminateCount </w:t>
+        <w:t xml:space="preserve"> </w:t>
+      </w:r>
+      <w:proofErr w:type="spellStart"/>
+      <w:r>
+        <w:rPr>
+          <w:i/>
+          <w:iCs/>
+        </w:rPr>
+        <w:t>eliminateCount</w:t>
+      </w:r>
+      <w:proofErr w:type="spellEnd"/>
+      <w:r>
+        <w:rPr>
+          <w:i/>
+          <w:iCs/>
+        </w:rPr>
+        <w:t xml:space="preserve"> </w:t>
       </w:r>
       <w:r>
         <w:t xml:space="preserve">(linha </w:t>
@@ -676,7 +852,23 @@
           <w:i/>
           <w:iCs/>
         </w:rPr>
-        <w:t xml:space="preserve"> delayCount </w:t>
+        <w:t xml:space="preserve"> </w:t>
+      </w:r>
+      <w:proofErr w:type="spellStart"/>
+      <w:r>
+        <w:rPr>
+          <w:i/>
+          <w:iCs/>
+        </w:rPr>
+        <w:t>delayCount</w:t>
+      </w:r>
+      <w:proofErr w:type="spellEnd"/>
+      <w:r>
+        <w:rPr>
+          <w:i/>
+          <w:iCs/>
+        </w:rPr>
+        <w:t xml:space="preserve"> </w:t>
       </w:r>
       <w:r>
         <w:t xml:space="preserve">(linha </w:t>
@@ -692,7 +884,23 @@
           <w:i/>
           <w:iCs/>
         </w:rPr>
-        <w:t xml:space="preserve"> duplicateCount </w:t>
+        <w:t xml:space="preserve"> </w:t>
+      </w:r>
+      <w:proofErr w:type="spellStart"/>
+      <w:r>
+        <w:rPr>
+          <w:i/>
+          <w:iCs/>
+        </w:rPr>
+        <w:t>duplicateCount</w:t>
+      </w:r>
+      <w:proofErr w:type="spellEnd"/>
+      <w:r>
+        <w:rPr>
+          <w:i/>
+          <w:iCs/>
+        </w:rPr>
+        <w:t xml:space="preserve"> </w:t>
       </w:r>
       <w:r>
         <w:t xml:space="preserve">(linha </w:t>
@@ -703,12 +911,21 @@
       <w:r>
         <w:t xml:space="preserve">), </w:t>
       </w:r>
-      <w:r>
-        <w:rPr>
-          <w:i/>
-          <w:iCs/>
-        </w:rPr>
-        <w:t xml:space="preserve">corruptCount </w:t>
+      <w:proofErr w:type="spellStart"/>
+      <w:r>
+        <w:rPr>
+          <w:i/>
+          <w:iCs/>
+        </w:rPr>
+        <w:t>corruptCount</w:t>
+      </w:r>
+      <w:proofErr w:type="spellEnd"/>
+      <w:r>
+        <w:rPr>
+          <w:i/>
+          <w:iCs/>
+        </w:rPr>
+        <w:t xml:space="preserve"> </w:t>
       </w:r>
       <w:r>
         <w:t xml:space="preserve">(linha </w:t>
@@ -727,7 +944,23 @@
           <w:i/>
           <w:iCs/>
         </w:rPr>
-        <w:t xml:space="preserve"> cutCount </w:t>
+        <w:t xml:space="preserve"> </w:t>
+      </w:r>
+      <w:proofErr w:type="spellStart"/>
+      <w:r>
+        <w:rPr>
+          <w:i/>
+          <w:iCs/>
+        </w:rPr>
+        <w:t>cutCount</w:t>
+      </w:r>
+      <w:proofErr w:type="spellEnd"/>
+      <w:r>
+        <w:rPr>
+          <w:i/>
+          <w:iCs/>
+        </w:rPr>
+        <w:t xml:space="preserve"> </w:t>
       </w:r>
       <w:r>
         <w:t xml:space="preserve">(linha </w:t>
@@ -750,6 +983,7 @@
       <w:r>
         <w:t xml:space="preserve">Também foram criados os </w:t>
       </w:r>
+      <w:proofErr w:type="spellStart"/>
       <w:r>
         <w:rPr>
           <w:i/>
@@ -757,13 +991,15 @@
         </w:rPr>
         <w:t>HashMaps</w:t>
       </w:r>
-      <w:r>
-        <w:rPr>
-          <w:i/>
-          <w:iCs/>
-        </w:rPr>
-        <w:t xml:space="preserve"> </w:t>
-      </w:r>
+      <w:proofErr w:type="spellEnd"/>
+      <w:r>
+        <w:rPr>
+          <w:i/>
+          <w:iCs/>
+        </w:rPr>
+        <w:t xml:space="preserve"> </w:t>
+      </w:r>
+      <w:proofErr w:type="spellStart"/>
       <w:r>
         <w:rPr>
           <w:i/>
@@ -771,6 +1007,7 @@
         </w:rPr>
         <w:t>receivedCount</w:t>
       </w:r>
+      <w:proofErr w:type="spellEnd"/>
       <w:r>
         <w:rPr>
           <w:i/>
@@ -787,6 +1024,7 @@
       <w:r>
         <w:t xml:space="preserve">), </w:t>
       </w:r>
+      <w:proofErr w:type="spellStart"/>
       <w:r>
         <w:rPr>
           <w:i/>
@@ -794,6 +1032,7 @@
         </w:rPr>
         <w:t>receivedWithFailedIntegrityCount</w:t>
       </w:r>
+      <w:proofErr w:type="spellEnd"/>
       <w:r>
         <w:rPr>
           <w:i/>
@@ -810,6 +1049,7 @@
       <w:r>
         <w:t xml:space="preserve">) e </w:t>
       </w:r>
+      <w:proofErr w:type="spellStart"/>
       <w:r>
         <w:rPr>
           <w:i/>
@@ -817,6 +1057,7 @@
         </w:rPr>
         <w:t>receiveDuplicateCount</w:t>
       </w:r>
+      <w:proofErr w:type="spellEnd"/>
       <w:r>
         <w:rPr>
           <w:i/>
@@ -831,7 +1072,7 @@
         <w:t>101</w:t>
       </w:r>
       <w:r>
-        <w:t>) para armazenar, respectivamente, a contagem de mensagens recebidas, recebidas com falha de integridade e recebidas em duplicidade.</w:t>
+        <w:t>) para armazenar respectivamente, a contagem de mensagens recebidas, recebidas com falha de integridade e recebidas em duplicidade.</w:t>
       </w:r>
     </w:p>
     <w:p>
@@ -840,7 +1081,15 @@
         <w:jc w:val="both"/>
       </w:pPr>
       <w:r>
-        <w:t>Os H</w:t>
+        <w:t xml:space="preserve">Os </w:t>
+      </w:r>
+      <w:proofErr w:type="spellStart"/>
+      <w:r>
+        <w:rPr>
+          <w:i/>
+          <w:iCs/>
+        </w:rPr>
+        <w:t>H</w:t>
       </w:r>
       <w:r>
         <w:rPr>
@@ -863,16 +1112,26 @@
         </w:rPr>
         <w:t>aps</w:t>
       </w:r>
-      <w:r>
-        <w:rPr>
-          <w:i/>
-          <w:iCs/>
-        </w:rPr>
-        <w:t xml:space="preserve"> </w:t>
-      </w:r>
-      <w:r>
-        <w:t xml:space="preserve">citados são utilizados para consolidar as estatísticas tanto de envio quando para recebimento. Os dados são apresentados de forma apartada por cada conjunto “ip:porta” pela função </w:t>
-      </w:r>
+      <w:proofErr w:type="spellEnd"/>
+      <w:r>
+        <w:rPr>
+          <w:i/>
+          <w:iCs/>
+        </w:rPr>
+        <w:t xml:space="preserve"> </w:t>
+      </w:r>
+      <w:r>
+        <w:t>citados são utilizados para consolidar as estatísticas tanto de envio quando para recebimento. Os dados são apresentados de forma apartada por cada conjunto “</w:t>
+      </w:r>
+      <w:proofErr w:type="spellStart"/>
+      <w:r>
+        <w:t>ip:porta</w:t>
+      </w:r>
+      <w:proofErr w:type="spellEnd"/>
+      <w:r>
+        <w:t xml:space="preserve">” pela função </w:t>
+      </w:r>
+      <w:proofErr w:type="spellStart"/>
       <w:r>
         <w:rPr>
           <w:i/>
@@ -880,6 +1139,7 @@
         </w:rPr>
         <w:t>consolidateAll</w:t>
       </w:r>
+      <w:proofErr w:type="spellEnd"/>
       <w:r>
         <w:rPr>
           <w:i/>
@@ -914,16 +1174,24 @@
           <w:color w:val="0D0D0D" w:themeColor="text1" w:themeTint="F2"/>
         </w:rPr>
         <w:lastRenderedPageBreak/>
-        <w:t xml:space="preserve">Explicação das </w:t>
-      </w:r>
-      <w:r>
-        <w:rPr>
-          <w:i/>
-          <w:iCs/>
+        <w:t xml:space="preserve">Explicação </w:t>
+      </w:r>
+      <w:proofErr w:type="gramStart"/>
+      <w:r>
+        <w:rPr>
           <w:color w:val="0D0D0D" w:themeColor="text1" w:themeTint="F2"/>
         </w:rPr>
+        <w:t xml:space="preserve">das </w:t>
+      </w:r>
+      <w:r>
+        <w:rPr>
+          <w:i/>
+          <w:iCs/>
+          <w:color w:val="0D0D0D" w:themeColor="text1" w:themeTint="F2"/>
+        </w:rPr>
         <w:t>threads</w:t>
       </w:r>
+      <w:proofErr w:type="gramEnd"/>
     </w:p>
     <w:p>
       <w:pPr>
@@ -939,6 +1207,7 @@
       <w:r>
         <w:t xml:space="preserve"> Threads no código: </w:t>
       </w:r>
+      <w:proofErr w:type="spellStart"/>
       <w:r>
         <w:rPr>
           <w:i/>
@@ -946,6 +1215,7 @@
         </w:rPr>
         <w:t>ParallelSender</w:t>
       </w:r>
+      <w:proofErr w:type="spellEnd"/>
       <w:r>
         <w:rPr>
           <w:i/>
@@ -973,6 +1243,7 @@
         </w:rPr>
         <w:t xml:space="preserve">, </w:t>
       </w:r>
+      <w:proofErr w:type="spellStart"/>
       <w:r>
         <w:rPr>
           <w:i/>
@@ -980,6 +1251,7 @@
         </w:rPr>
         <w:t>ACKListener</w:t>
       </w:r>
+      <w:proofErr w:type="spellEnd"/>
       <w:r>
         <w:rPr>
           <w:i/>
@@ -990,6 +1262,7 @@
       <w:r>
         <w:t xml:space="preserve">(linha 33, arquivo Client.java) e </w:t>
       </w:r>
+      <w:proofErr w:type="spellStart"/>
       <w:r>
         <w:rPr>
           <w:i/>
@@ -997,6 +1270,7 @@
         </w:rPr>
         <w:t>ACKSender</w:t>
       </w:r>
+      <w:proofErr w:type="spellEnd"/>
       <w:r>
         <w:rPr>
           <w:i/>
@@ -1033,6 +1307,7 @@
         </w:rPr>
         <w:t xml:space="preserve"> </w:t>
       </w:r>
+      <w:proofErr w:type="spellStart"/>
       <w:r>
         <w:rPr>
           <w:i/>
@@ -1040,15 +1315,20 @@
         </w:rPr>
         <w:t>ParallelSender</w:t>
       </w:r>
-      <w:r>
-        <w:rPr>
-          <w:i/>
-          <w:iCs/>
-        </w:rPr>
-        <w:t xml:space="preserve"> </w:t>
-      </w:r>
-      <w:r>
-        <w:t xml:space="preserve">é iniciada caso o usuário escolha enviar as mensagens em paralelo para o servidor. Neste cenário, uma </w:t>
+      <w:proofErr w:type="spellEnd"/>
+      <w:r>
+        <w:rPr>
+          <w:i/>
+          <w:iCs/>
+        </w:rPr>
+        <w:t xml:space="preserve"> </w:t>
+      </w:r>
+      <w:r>
+        <w:t xml:space="preserve">é iniciada caso o usuário escolha enviar as mensagens em paralelo para o servidor. Neste cenário, </w:t>
+      </w:r>
+      <w:proofErr w:type="gramStart"/>
+      <w:r>
+        <w:t xml:space="preserve">uma </w:t>
       </w:r>
       <w:r>
         <w:rPr>
@@ -1057,6 +1337,7 @@
         </w:rPr>
         <w:t>thread</w:t>
       </w:r>
+      <w:proofErr w:type="gramEnd"/>
       <w:r>
         <w:rPr>
           <w:i/>
@@ -1070,6 +1351,7 @@
       <w:r>
         <w:t xml:space="preserve">e antes de que todas as mensagens sejam enviadas, na linha 133 é feito o </w:t>
       </w:r>
+      <w:proofErr w:type="spellStart"/>
       <w:r>
         <w:rPr>
           <w:i/>
@@ -1077,9 +1359,11 @@
         </w:rPr>
         <w:t>join</w:t>
       </w:r>
+      <w:proofErr w:type="spellEnd"/>
       <w:r>
         <w:t xml:space="preserve"> de todas as </w:t>
       </w:r>
+      <w:proofErr w:type="gramStart"/>
       <w:r>
         <w:rPr>
           <w:i/>
@@ -1095,11 +1379,16 @@
         <w:t xml:space="preserve">s </w:t>
       </w:r>
       <w:r>
-        <w:t>iniciadas, de forma que todas tenham concluído o envio ao finalizar a execução.</w:t>
+        <w:t>iniciadas</w:t>
+      </w:r>
+      <w:proofErr w:type="gramEnd"/>
+      <w:r>
+        <w:t>, de forma que todas tenham concluído o envio ao finalizar a execução.</w:t>
       </w:r>
       <w:r>
         <w:t xml:space="preserve"> Todos os </w:t>
       </w:r>
+      <w:proofErr w:type="spellStart"/>
       <w:r>
         <w:rPr>
           <w:i/>
@@ -1107,6 +1396,7 @@
         </w:rPr>
         <w:t>HashMaps</w:t>
       </w:r>
+      <w:proofErr w:type="spellEnd"/>
       <w:r>
         <w:rPr>
           <w:i/>
@@ -1117,6 +1407,7 @@
       <w:r>
         <w:t xml:space="preserve">no canal são do tipo </w:t>
       </w:r>
+      <w:proofErr w:type="spellStart"/>
       <w:r>
         <w:rPr>
           <w:i/>
@@ -1124,6 +1415,7 @@
         </w:rPr>
         <w:t>ConcurrentHashMap</w:t>
       </w:r>
+      <w:proofErr w:type="spellEnd"/>
       <w:r>
         <w:t xml:space="preserve"> para evitar condições de corrida com múltiplas </w:t>
       </w:r>
@@ -1144,6 +1436,7 @@
       <w:r>
         <w:t xml:space="preserve">enviando mensagens ao mesmo tempo. Também para evitar condições de corrida, as funções </w:t>
       </w:r>
+      <w:proofErr w:type="spellStart"/>
       <w:r>
         <w:rPr>
           <w:i/>
@@ -1151,6 +1444,7 @@
         </w:rPr>
         <w:t>getSequenceNumber</w:t>
       </w:r>
+      <w:proofErr w:type="spellEnd"/>
       <w:r>
         <w:rPr>
           <w:i/>
@@ -1161,6 +1455,7 @@
       <w:r>
         <w:t xml:space="preserve">e </w:t>
       </w:r>
+      <w:proofErr w:type="spellStart"/>
       <w:r>
         <w:rPr>
           <w:i/>
@@ -1168,6 +1463,7 @@
         </w:rPr>
         <w:t>incrementCount</w:t>
       </w:r>
+      <w:proofErr w:type="spellEnd"/>
       <w:r>
         <w:rPr>
           <w:i/>
@@ -1178,6 +1474,7 @@
       <w:r>
         <w:t xml:space="preserve">(responsável por incrementar os contadores nos </w:t>
       </w:r>
+      <w:proofErr w:type="spellStart"/>
       <w:r>
         <w:rPr>
           <w:i/>
@@ -1185,12 +1482,20 @@
         </w:rPr>
         <w:t>HashMaps</w:t>
       </w:r>
+      <w:proofErr w:type="spellEnd"/>
       <w:r>
         <w:t>)</w:t>
       </w:r>
       <w:r>
-        <w:t xml:space="preserve"> possueam a modificador </w:t>
-      </w:r>
+        <w:t xml:space="preserve"> possuem </w:t>
+      </w:r>
+      <w:r>
+        <w:t>o</w:t>
+      </w:r>
+      <w:r>
+        <w:t xml:space="preserve"> modificador </w:t>
+      </w:r>
+      <w:proofErr w:type="spellStart"/>
       <w:r>
         <w:rPr>
           <w:i/>
@@ -1198,6 +1503,7 @@
         </w:rPr>
         <w:t>synchronized</w:t>
       </w:r>
+      <w:proofErr w:type="spellEnd"/>
       <w:r>
         <w:t xml:space="preserve"> que impede que múltiplas </w:t>
       </w:r>
@@ -1227,6 +1533,7 @@
         </w:rPr>
         <w:t xml:space="preserve">thread </w:t>
       </w:r>
+      <w:proofErr w:type="spellStart"/>
       <w:r>
         <w:rPr>
           <w:i/>
@@ -1234,18 +1541,48 @@
         </w:rPr>
         <w:t>ACKListener</w:t>
       </w:r>
-      <w:r>
-        <w:rPr>
-          <w:i/>
-          <w:iCs/>
-        </w:rPr>
-        <w:t xml:space="preserve"> </w:t>
-      </w:r>
-      <w:r>
-        <w:t>é responsável por receber os ACKs</w:t>
-      </w:r>
-      <w:r>
-        <w:t xml:space="preserve"> vindos do servidor. Uma vez que muitas mensagens podem ser enviadas em sequência, foi necessário desenvolver uma thread para que o cliente pudesse esperar pelos ACKs ao mesmo tempo que seguia enviando mensagens. Esta </w:t>
+      <w:proofErr w:type="spellEnd"/>
+      <w:r>
+        <w:rPr>
+          <w:i/>
+          <w:iCs/>
+        </w:rPr>
+        <w:t xml:space="preserve"> </w:t>
+      </w:r>
+      <w:r>
+        <w:t xml:space="preserve">é responsável por receber os </w:t>
+      </w:r>
+      <w:proofErr w:type="spellStart"/>
+      <w:r>
+        <w:t>ACKs</w:t>
+      </w:r>
+      <w:proofErr w:type="spellEnd"/>
+      <w:r>
+        <w:t xml:space="preserve"> vindos do servidor. Uma vez que muitas mensagens podem ser enviadas em sequência, foi necessário desenvolver </w:t>
+      </w:r>
+      <w:proofErr w:type="gramStart"/>
+      <w:r>
+        <w:t>uma thread</w:t>
+      </w:r>
+      <w:proofErr w:type="gramEnd"/>
+      <w:r>
+        <w:t xml:space="preserve"> para que o cliente pudesse esperar pelos </w:t>
+      </w:r>
+      <w:proofErr w:type="spellStart"/>
+      <w:r>
+        <w:t>ACKs</w:t>
+      </w:r>
+      <w:proofErr w:type="spellEnd"/>
+      <w:r>
+        <w:t xml:space="preserve"> ao mesmo tempo que seguia enviando mensagens. </w:t>
+      </w:r>
+      <w:proofErr w:type="gramStart"/>
+      <w:r>
+        <w:t>Esta</w:t>
+      </w:r>
+      <w:proofErr w:type="gramEnd"/>
+      <w:r>
+        <w:t xml:space="preserve"> </w:t>
       </w:r>
       <w:r>
         <w:rPr>
@@ -1268,7 +1605,19 @@
         <w:t xml:space="preserve"> de 1s que quando atingido finaliza a thread.</w:t>
       </w:r>
       <w:r>
-        <w:t xml:space="preserve"> Na linha 142 é feito um join na </w:t>
+        <w:t xml:space="preserve"> Na linha 142 é feito um </w:t>
+      </w:r>
+      <w:proofErr w:type="spellStart"/>
+      <w:r>
+        <w:t>join</w:t>
+      </w:r>
+      <w:proofErr w:type="spellEnd"/>
+      <w:r>
+        <w:t xml:space="preserve"> </w:t>
+      </w:r>
+      <w:proofErr w:type="gramStart"/>
+      <w:r>
+        <w:t xml:space="preserve">na </w:t>
       </w:r>
       <w:r>
         <w:rPr>
@@ -1277,6 +1626,7 @@
         </w:rPr>
         <w:t>thread</w:t>
       </w:r>
+      <w:proofErr w:type="gramEnd"/>
       <w:r>
         <w:t xml:space="preserve"> e o programa é então finalizado.</w:t>
       </w:r>
@@ -1301,10 +1651,56 @@
           <w:i/>
           <w:iCs/>
         </w:rPr>
-        <w:t xml:space="preserve"> ACKSender </w:t>
-      </w:r>
-      <w:r>
-        <w:t>é utilizada pra fazer os envios dos ACKs pelo servidor. Assim como no caso anterior em que o cliente precisa receber os ACKs ao mesmo tempo que continua enviando mensagens, o servidor precisar enviar os ACKs em paralelo de forma a não interromper o recebimento das mensagens que podem ainda chegar.</w:t>
+        <w:t xml:space="preserve"> </w:t>
+      </w:r>
+      <w:proofErr w:type="spellStart"/>
+      <w:r>
+        <w:rPr>
+          <w:i/>
+          <w:iCs/>
+        </w:rPr>
+        <w:t>ACKSender</w:t>
+      </w:r>
+      <w:proofErr w:type="spellEnd"/>
+      <w:r>
+        <w:rPr>
+          <w:i/>
+          <w:iCs/>
+        </w:rPr>
+        <w:t xml:space="preserve"> </w:t>
+      </w:r>
+      <w:r>
+        <w:t>é utilizada p</w:t>
+      </w:r>
+      <w:r>
+        <w:t>a</w:t>
+      </w:r>
+      <w:r>
+        <w:t xml:space="preserve">ra fazer os envios dos </w:t>
+      </w:r>
+      <w:proofErr w:type="spellStart"/>
+      <w:r>
+        <w:t>ACKs</w:t>
+      </w:r>
+      <w:proofErr w:type="spellEnd"/>
+      <w:r>
+        <w:t xml:space="preserve"> pelo servidor. Assim como no caso anterior em que o cliente precisa receber os </w:t>
+      </w:r>
+      <w:proofErr w:type="spellStart"/>
+      <w:r>
+        <w:t>ACKs</w:t>
+      </w:r>
+      <w:proofErr w:type="spellEnd"/>
+      <w:r>
+        <w:t xml:space="preserve"> ao mesmo tempo que continua enviando mensagens, o servidor precisar enviar os </w:t>
+      </w:r>
+      <w:proofErr w:type="spellStart"/>
+      <w:r>
+        <w:t>ACKs</w:t>
+      </w:r>
+      <w:proofErr w:type="spellEnd"/>
+      <w:r>
+        <w:t xml:space="preserve"> em paralelo de forma a não interromper o recebimento das mensagens que podem ainda chegar.</w:t>
       </w:r>
     </w:p>
     <w:p>
@@ -1515,7 +1911,7 @@
                     <pic:cNvPicPr/>
                   </pic:nvPicPr>
                   <pic:blipFill>
-                    <a:blip r:embed="rId6">
+                    <a:blip r:embed="rId7">
                       <a:extLst>
                         <a:ext uri="{28A0092B-C50C-407E-A947-70E740481C1C}">
                           <a14:useLocalDpi xmlns:a14="http://schemas.microsoft.com/office/drawing/2010/main" val="0"/>
@@ -1560,6 +1956,7 @@
       <w:r>
         <w:t xml:space="preserve"> na </w:t>
       </w:r>
+      <w:proofErr w:type="spellStart"/>
       <w:r>
         <w:rPr>
           <w:i/>
@@ -1567,9 +1964,11 @@
         </w:rPr>
         <w:t>Amazon</w:t>
       </w:r>
+      <w:proofErr w:type="spellEnd"/>
       <w:r>
         <w:t xml:space="preserve">, uma em São Paulo e a outra em Londres. O </w:t>
       </w:r>
+      <w:proofErr w:type="spellStart"/>
       <w:r>
         <w:rPr>
           <w:i/>
@@ -1577,6 +1976,7 @@
         </w:rPr>
         <w:t>ping</w:t>
       </w:r>
+      <w:proofErr w:type="spellEnd"/>
       <w:r>
         <w:t xml:space="preserve"> médio entre as duas máquinas é de 186ms</w:t>
       </w:r>
@@ -1588,7 +1988,13 @@
       <w:r>
         <w:lastRenderedPageBreak/>
         <w:tab/>
-        <w:t>Localmente a perda de pacotes é sempre 0, em nenhum momento foi possível notar quaisquer segmentos perdidos (salvo com a perda proposital).</w:t>
+        <w:t xml:space="preserve">Localmente a perda de pacotes </w:t>
+      </w:r>
+      <w:r>
+        <w:t>foi</w:t>
+      </w:r>
+      <w:r>
+        <w:t xml:space="preserve"> sempre 0, em nenhum momento foi possível notar quaisquer segmentos perdidos (salvo com a perda proposital).</w:t>
       </w:r>
     </w:p>
     <w:p>
@@ -1615,7 +2021,7 @@
                     <pic:cNvPicPr/>
                   </pic:nvPicPr>
                   <pic:blipFill>
-                    <a:blip r:embed="rId7"/>
+                    <a:blip r:embed="rId8"/>
                     <a:stretch>
                       <a:fillRect/>
                     </a:stretch>
@@ -1689,7 +2095,7 @@
                     <pic:cNvPicPr/>
                   </pic:nvPicPr>
                   <pic:blipFill>
-                    <a:blip r:embed="rId8"/>
+                    <a:blip r:embed="rId9"/>
                     <a:stretch>
                       <a:fillRect/>
                     </a:stretch>

</xml_diff>